<commit_message>
Esquema tablas TAD creado
</commit_message>
<xml_diff>
--- a/Sistema de gestion de tareas y recordatorios/doc/Tablas TAD.docx
+++ b/Sistema de gestion de tareas y recordatorios/doc/Tablas TAD.docx
@@ -2,6 +2,354 @@
 <file path=word/document.xml><?xml version="1.0" encoding="utf-8"?>
 <w:document xmlns:wpc="http://schemas.microsoft.com/office/word/2010/wordprocessingCanvas" xmlns:cx="http://schemas.microsoft.com/office/drawing/2014/chartex" xmlns:cx1="http://schemas.microsoft.com/office/drawing/2015/9/8/chartex" xmlns:cx2="http://schemas.microsoft.com/office/drawing/2015/10/21/chartex" xmlns:cx3="http://schemas.microsoft.com/office/drawing/2016/5/9/chartex" xmlns:cx4="http://schemas.microsoft.com/office/drawing/2016/5/10/chartex" xmlns:cx5="http://schemas.microsoft.com/office/drawing/2016/5/11/chartex" xmlns:cx6="http://schemas.microsoft.com/office/drawing/2016/5/12/chartex" xmlns:cx7="http://schemas.microsoft.com/office/drawing/2016/5/13/chartex" xmlns:cx8="http://schemas.microsoft.com/office/drawing/2016/5/14/chartex" xmlns:mc="http://schemas.openxmlformats.org/markup-compatibility/2006" xmlns:aink="http://schemas.microsoft.com/office/drawing/2016/ink" xmlns:am3d="http://schemas.microsoft.com/office/drawing/2017/model3d" xmlns:o="urn:schemas-microsoft-com:office:office" xmlns:oel="http://schemas.microsoft.com/office/2019/extlst" xmlns:r="http://schemas.openxmlformats.org/officeDocument/2006/relationships" xmlns:m="http://schemas.openxmlformats.org/officeDocument/2006/math" xmlns:v="urn:schemas-microsoft-com:vml" xmlns:wp14="http://schemas.microsoft.com/office/word/2010/wordprocessingDrawing" xmlns:wp="http://schemas.openxmlformats.org/drawingml/2006/wordprocessingDrawing" xmlns:w10="urn:schemas-microsoft-com:office:word" xmlns:w="http://schemas.openxmlformats.org/wordprocessingml/2006/main" xmlns:w14="http://schemas.microsoft.com/office/word/2010/wordml" xmlns:w15="http://schemas.microsoft.com/office/word/2012/wordml" xmlns:w16cex="http://schemas.microsoft.com/office/word/2018/wordml/cex" xmlns:w16cid="http://schemas.microsoft.com/office/word/2016/wordml/cid" xmlns:w16="http://schemas.microsoft.com/office/word/2018/wordml" xmlns:w16sdtdh="http://schemas.microsoft.com/office/word/2020/wordml/sdtdatahash" xmlns:w16se="http://schemas.microsoft.com/office/word/2015/wordml/symex" xmlns:wpg="http://schemas.microsoft.com/office/word/2010/wordprocessingGroup" xmlns:wpi="http://schemas.microsoft.com/office/word/2010/wordprocessingInk" xmlns:wne="http://schemas.microsoft.com/office/word/2006/wordml" xmlns:wps="http://schemas.microsoft.com/office/word/2010/wordprocessingShape" mc:Ignorable="w14 w15 w16se w16cid w16 w16cex w16sdtdh wp14">
   <w:body>
+    <w:tbl>
+      <w:tblPr>
+        <w:tblStyle w:val="Tablaconcuadrcula"/>
+        <w:tblW w:w="0" w:type="auto"/>
+        <w:tblLook w:val="04A0" w:firstRow="1" w:lastRow="0" w:firstColumn="1" w:lastColumn="0" w:noHBand="0" w:noVBand="1"/>
+      </w:tblPr>
+      <w:tblGrid>
+        <w:gridCol w:w="8828"/>
+      </w:tblGrid>
+      <w:tr>
+        <w:tc>
+          <w:tcPr>
+            <w:tcW w:w="8828" w:type="dxa"/>
+          </w:tcPr>
+          <w:p>
+            <w:r>
+              <w:t>TAD</w:t>
+            </w:r>
+            <w:r>
+              <w:t xml:space="preserve"> </w:t>
+            </w:r>
+            <w:proofErr w:type="spellStart"/>
+            <w:r>
+              <w:t>Action</w:t>
+            </w:r>
+            <w:proofErr w:type="spellEnd"/>
+            <w:r>
+              <w:t xml:space="preserve"> </w:t>
+            </w:r>
+            <w:proofErr w:type="spellStart"/>
+            <w:r>
+              <w:t>Class</w:t>
+            </w:r>
+            <w:proofErr w:type="spellEnd"/>
+          </w:p>
+        </w:tc>
+      </w:tr>
+      <w:tr>
+        <w:tc>
+          <w:tcPr>
+            <w:tcW w:w="8828" w:type="dxa"/>
+          </w:tcPr>
+          <w:p/>
+        </w:tc>
+      </w:tr>
+      <w:tr>
+        <w:tc>
+          <w:tcPr>
+            <w:tcW w:w="8828" w:type="dxa"/>
+          </w:tcPr>
+          <w:p>
+            <w:r>
+              <w:t>{inv: }</w:t>
+            </w:r>
+          </w:p>
+        </w:tc>
+      </w:tr>
+      <w:tr>
+        <w:tc>
+          <w:tcPr>
+            <w:tcW w:w="8828" w:type="dxa"/>
+          </w:tcPr>
+          <w:p>
+            <w:r>
+              <w:t xml:space="preserve">Operaciones Primitivas: </w:t>
+            </w:r>
+          </w:p>
+          <w:p/>
+          <w:p/>
+          <w:p/>
+        </w:tc>
+      </w:tr>
+    </w:tbl>
+    <w:p/>
+    <w:p/>
+    <w:p/>
+    <w:tbl>
+      <w:tblPr>
+        <w:tblStyle w:val="Tablaconcuadrcula"/>
+        <w:tblW w:w="0" w:type="auto"/>
+        <w:tblLook w:val="04A0" w:firstRow="1" w:lastRow="0" w:firstColumn="1" w:lastColumn="0" w:noHBand="0" w:noVBand="1"/>
+      </w:tblPr>
+      <w:tblGrid>
+        <w:gridCol w:w="8828"/>
+      </w:tblGrid>
+      <w:tr>
+        <w:tc>
+          <w:tcPr>
+            <w:tcW w:w="8828" w:type="dxa"/>
+          </w:tcPr>
+          <w:p>
+            <w:r>
+              <w:t xml:space="preserve">TAD </w:t>
+            </w:r>
+            <w:proofErr w:type="spellStart"/>
+            <w:r>
+              <w:t>Task</w:t>
+            </w:r>
+            <w:proofErr w:type="spellEnd"/>
+            <w:r>
+              <w:t xml:space="preserve"> </w:t>
+            </w:r>
+            <w:proofErr w:type="spellStart"/>
+            <w:r>
+              <w:t>Class</w:t>
+            </w:r>
+            <w:proofErr w:type="spellEnd"/>
+          </w:p>
+        </w:tc>
+      </w:tr>
+      <w:tr>
+        <w:tc>
+          <w:tcPr>
+            <w:tcW w:w="8828" w:type="dxa"/>
+          </w:tcPr>
+          <w:p/>
+        </w:tc>
+      </w:tr>
+      <w:tr>
+        <w:tc>
+          <w:tcPr>
+            <w:tcW w:w="8828" w:type="dxa"/>
+          </w:tcPr>
+          <w:p>
+            <w:r>
+              <w:t>{inv: }</w:t>
+            </w:r>
+          </w:p>
+        </w:tc>
+      </w:tr>
+      <w:tr>
+        <w:tc>
+          <w:tcPr>
+            <w:tcW w:w="8828" w:type="dxa"/>
+          </w:tcPr>
+          <w:p>
+            <w:r>
+              <w:t xml:space="preserve">Operaciones Primitivas: </w:t>
+            </w:r>
+          </w:p>
+          <w:p/>
+          <w:p/>
+          <w:p/>
+        </w:tc>
+      </w:tr>
+    </w:tbl>
+    <w:p/>
+    <w:p/>
+    <w:p/>
+    <w:p/>
+    <w:tbl>
+      <w:tblPr>
+        <w:tblStyle w:val="Tablaconcuadrcula"/>
+        <w:tblW w:w="0" w:type="auto"/>
+        <w:tblLook w:val="04A0" w:firstRow="1" w:lastRow="0" w:firstColumn="1" w:lastColumn="0" w:noHBand="0" w:noVBand="1"/>
+      </w:tblPr>
+      <w:tblGrid>
+        <w:gridCol w:w="8828"/>
+      </w:tblGrid>
+      <w:tr>
+        <w:tc>
+          <w:tcPr>
+            <w:tcW w:w="8828" w:type="dxa"/>
+          </w:tcPr>
+          <w:p>
+            <w:r>
+              <w:t xml:space="preserve">TAD </w:t>
+            </w:r>
+            <w:proofErr w:type="spellStart"/>
+            <w:r>
+              <w:t>Stacks</w:t>
+            </w:r>
+            <w:proofErr w:type="spellEnd"/>
+          </w:p>
+        </w:tc>
+      </w:tr>
+      <w:tr>
+        <w:tc>
+          <w:tcPr>
+            <w:tcW w:w="8828" w:type="dxa"/>
+          </w:tcPr>
+          <w:p/>
+        </w:tc>
+      </w:tr>
+      <w:tr>
+        <w:tc>
+          <w:tcPr>
+            <w:tcW w:w="8828" w:type="dxa"/>
+          </w:tcPr>
+          <w:p>
+            <w:r>
+              <w:t>{inv: }</w:t>
+            </w:r>
+          </w:p>
+        </w:tc>
+      </w:tr>
+      <w:tr>
+        <w:tc>
+          <w:tcPr>
+            <w:tcW w:w="8828" w:type="dxa"/>
+          </w:tcPr>
+          <w:p>
+            <w:r>
+              <w:t xml:space="preserve">Operaciones Primitivas: </w:t>
+            </w:r>
+          </w:p>
+          <w:p/>
+          <w:p/>
+          <w:p/>
+        </w:tc>
+      </w:tr>
+    </w:tbl>
+    <w:p/>
+    <w:p/>
+    <w:p/>
+    <w:tbl>
+      <w:tblPr>
+        <w:tblStyle w:val="Tablaconcuadrcula"/>
+        <w:tblW w:w="0" w:type="auto"/>
+        <w:tblLook w:val="04A0" w:firstRow="1" w:lastRow="0" w:firstColumn="1" w:lastColumn="0" w:noHBand="0" w:noVBand="1"/>
+      </w:tblPr>
+      <w:tblGrid>
+        <w:gridCol w:w="8828"/>
+      </w:tblGrid>
+      <w:tr>
+        <w:tc>
+          <w:tcPr>
+            <w:tcW w:w="8828" w:type="dxa"/>
+          </w:tcPr>
+          <w:p>
+            <w:r>
+              <w:t xml:space="preserve">TAD </w:t>
+            </w:r>
+            <w:proofErr w:type="spellStart"/>
+            <w:r>
+              <w:t>Priority</w:t>
+            </w:r>
+            <w:proofErr w:type="spellEnd"/>
+            <w:r>
+              <w:t xml:space="preserve"> </w:t>
+            </w:r>
+            <w:proofErr w:type="spellStart"/>
+            <w:r>
+              <w:t>Queue</w:t>
+            </w:r>
+            <w:proofErr w:type="spellEnd"/>
+          </w:p>
+        </w:tc>
+      </w:tr>
+      <w:tr>
+        <w:tc>
+          <w:tcPr>
+            <w:tcW w:w="8828" w:type="dxa"/>
+          </w:tcPr>
+          <w:p/>
+        </w:tc>
+      </w:tr>
+      <w:tr>
+        <w:tc>
+          <w:tcPr>
+            <w:tcW w:w="8828" w:type="dxa"/>
+          </w:tcPr>
+          <w:p>
+            <w:r>
+              <w:t>{inv: }</w:t>
+            </w:r>
+          </w:p>
+        </w:tc>
+      </w:tr>
+      <w:tr>
+        <w:tc>
+          <w:tcPr>
+            <w:tcW w:w="8828" w:type="dxa"/>
+          </w:tcPr>
+          <w:p>
+            <w:r>
+              <w:t xml:space="preserve">Operaciones Primitivas: </w:t>
+            </w:r>
+          </w:p>
+          <w:p/>
+          <w:p/>
+          <w:p/>
+        </w:tc>
+      </w:tr>
+    </w:tbl>
+    <w:p/>
+    <w:p/>
+    <w:tbl>
+      <w:tblPr>
+        <w:tblStyle w:val="Tablaconcuadrcula"/>
+        <w:tblW w:w="0" w:type="auto"/>
+        <w:tblLook w:val="04A0" w:firstRow="1" w:lastRow="0" w:firstColumn="1" w:lastColumn="0" w:noHBand="0" w:noVBand="1"/>
+      </w:tblPr>
+      <w:tblGrid>
+        <w:gridCol w:w="8828"/>
+      </w:tblGrid>
+      <w:tr>
+        <w:tc>
+          <w:tcPr>
+            <w:tcW w:w="8828" w:type="dxa"/>
+          </w:tcPr>
+          <w:p>
+            <w:r>
+              <w:lastRenderedPageBreak/>
+              <w:t xml:space="preserve">TAD </w:t>
+            </w:r>
+            <w:r>
+              <w:t>Hash Tables</w:t>
+            </w:r>
+          </w:p>
+        </w:tc>
+      </w:tr>
+      <w:tr>
+        <w:tc>
+          <w:tcPr>
+            <w:tcW w:w="8828" w:type="dxa"/>
+          </w:tcPr>
+          <w:p/>
+        </w:tc>
+      </w:tr>
+      <w:tr>
+        <w:tc>
+          <w:tcPr>
+            <w:tcW w:w="8828" w:type="dxa"/>
+          </w:tcPr>
+          <w:p>
+            <w:r>
+              <w:t>{inv: }</w:t>
+            </w:r>
+          </w:p>
+        </w:tc>
+      </w:tr>
+      <w:tr>
+        <w:tc>
+          <w:tcPr>
+            <w:tcW w:w="8828" w:type="dxa"/>
+          </w:tcPr>
+          <w:p>
+            <w:r>
+              <w:t xml:space="preserve">Operaciones Primitivas: </w:t>
+            </w:r>
+          </w:p>
+          <w:p/>
+          <w:p/>
+          <w:p/>
+        </w:tc>
+      </w:tr>
+    </w:tbl>
     <w:p/>
     <w:sectPr>
       <w:pgSz w:w="12240" w:h="15840"/>
@@ -439,6 +787,25 @@
     <w:semiHidden/>
     <w:unhideWhenUsed/>
   </w:style>
+  <w:style w:type="table" w:styleId="Tablaconcuadrcula">
+    <w:name w:val="Table Grid"/>
+    <w:basedOn w:val="Tablanormal"/>
+    <w:uiPriority w:val="39"/>
+    <w:rsid w:val="000C7B62"/>
+    <w:pPr>
+      <w:spacing w:after="0" w:line="240" w:lineRule="auto"/>
+    </w:pPr>
+    <w:tblPr>
+      <w:tblBorders>
+        <w:top w:val="single" w:sz="4" w:space="0" w:color="auto"/>
+        <w:left w:val="single" w:sz="4" w:space="0" w:color="auto"/>
+        <w:bottom w:val="single" w:sz="4" w:space="0" w:color="auto"/>
+        <w:right w:val="single" w:sz="4" w:space="0" w:color="auto"/>
+        <w:insideH w:val="single" w:sz="4" w:space="0" w:color="auto"/>
+        <w:insideV w:val="single" w:sz="4" w:space="0" w:color="auto"/>
+      </w:tblBorders>
+    </w:tblPr>
+  </w:style>
 </w:styles>
 </file>
 

</xml_diff>

<commit_message>
Primera Tabla TAD terminada
</commit_message>
<xml_diff>
--- a/Sistema de gestion de tareas y recordatorios/doc/Tablas TAD.docx
+++ b/Sistema de gestion de tareas y recordatorios/doc/Tablas TAD.docx
@@ -21,55 +21,220 @@
               <w:t>TAD</w:t>
             </w:r>
             <w:r>
+              <w:t xml:space="preserve"> Action</w:t>
+            </w:r>
+            <w:r>
+              <w:t xml:space="preserve"> Class</w:t>
+            </w:r>
+          </w:p>
+        </w:tc>
+      </w:tr>
+      <w:tr>
+        <w:tc>
+          <w:tcPr>
+            <w:tcW w:w="8828" w:type="dxa"/>
+          </w:tcPr>
+          <w:p/>
+          <w:p>
+            <w:r>
+              <w:t xml:space="preserve">Action = </w:t>
+            </w:r>
+            <w:r>
+              <w:t>{Action</w:t>
+            </w:r>
+            <w:r>
+              <w:t xml:space="preserve"> Type = &lt;actionType&gt;, Task Details = &lt;taskDetails&gt;, ID</w:t>
+            </w:r>
+            <w:r>
+              <w:t xml:space="preserve"> = &lt;id&gt;</w:t>
+            </w:r>
+            <w:r>
+              <w:t>}</w:t>
+            </w:r>
+          </w:p>
+          <w:p/>
+        </w:tc>
+      </w:tr>
+      <w:tr>
+        <w:tc>
+          <w:tcPr>
+            <w:tcW w:w="8828" w:type="dxa"/>
+          </w:tcPr>
+          <w:p>
+            <w:r>
+              <w:t xml:space="preserve">{inv: </w:t>
+            </w:r>
+            <w:r>
+              <w:t>Action.</w:t>
+            </w:r>
+            <w:r>
+              <w:t>actionType = String</w:t>
+            </w:r>
+            <w:r>
+              <w:t>, Action.taskDetails = Task, Action.id = int</w:t>
+            </w:r>
+            <w:r>
+              <w:t>}</w:t>
+            </w:r>
+          </w:p>
+        </w:tc>
+      </w:tr>
+      <w:tr>
+        <w:tc>
+          <w:tcPr>
+            <w:tcW w:w="8828" w:type="dxa"/>
+          </w:tcPr>
+          <w:p>
+            <w:r>
+              <w:t>Primitive</w:t>
+            </w:r>
+            <w:r>
+              <w:t xml:space="preserve"> Operations</w:t>
+            </w:r>
+            <w:r>
+              <w:t xml:space="preserve">: </w:t>
+            </w:r>
+          </w:p>
+          <w:p/>
+          <w:p>
+            <w:r>
+              <w:t>getActionType</w:t>
+            </w:r>
+            <w:r>
               <w:t xml:space="preserve"> </w:t>
             </w:r>
+            <w:r>
+              <w:t>(</w:t>
+            </w:r>
+            <w:r>
+              <w:t>)</w:t>
+            </w:r>
+            <w:r>
+              <w:t>:</w:t>
+            </w:r>
+            <w:r>
+              <w:t xml:space="preserve">                                                     </w:t>
+            </w:r>
+            <w:r>
+              <w:t>-&gt; Action Class</w:t>
+            </w:r>
+          </w:p>
+          <w:p/>
+          <w:p>
+            <w:pPr>
+              <w:spacing w:after="0" w:line="240" w:lineRule="auto"/>
+            </w:pPr>
+            <w:r>
+              <w:t>setActionType</w:t>
+            </w:r>
+            <w:r>
+              <w:t xml:space="preserve"> </w:t>
+            </w:r>
+            <w:r>
+              <w:t>(</w:t>
+            </w:r>
+            <w:r>
+              <w:t>String actionType</w:t>
+            </w:r>
+            <w:r>
+              <w:t>)</w:t>
+            </w:r>
+            <w:r>
+              <w:t>:</w:t>
+            </w:r>
+            <w:r>
+              <w:t xml:space="preserve"> actionType</w:t>
+            </w:r>
+            <w:r>
+              <w:t xml:space="preserve"> -&gt; Action Class</w:t>
+            </w:r>
+          </w:p>
+          <w:p/>
+          <w:p>
             <w:proofErr w:type="spellStart"/>
             <w:r>
-              <w:t>Action</w:t>
+              <w:t>getTaskDetails</w:t>
             </w:r>
             <w:proofErr w:type="spellEnd"/>
             <w:r>
+              <w:t xml:space="preserve"> ()</w:t>
+            </w:r>
+            <w:r>
+              <w:t>:</w:t>
+            </w:r>
+            <w:r>
+              <w:t xml:space="preserve">                                                     </w:t>
+            </w:r>
+            <w:r>
+              <w:t>-&gt; Action Class</w:t>
+            </w:r>
+          </w:p>
+          <w:p/>
+          <w:p>
+            <w:proofErr w:type="spellStart"/>
+            <w:r>
+              <w:t>setTaskDetails</w:t>
+            </w:r>
+            <w:proofErr w:type="spellEnd"/>
+            <w:r>
+              <w:t xml:space="preserve"> (Task taskDetails):</w:t>
+            </w:r>
+            <w:r>
               <w:t xml:space="preserve"> </w:t>
             </w:r>
+            <w:r>
+              <w:t>taskDetails</w:t>
+            </w:r>
+            <w:r>
+              <w:t xml:space="preserve">    </w:t>
+            </w:r>
+            <w:r>
+              <w:t>-&gt; Action Class</w:t>
+            </w:r>
+          </w:p>
+          <w:p/>
+          <w:p>
             <w:proofErr w:type="spellStart"/>
             <w:r>
-              <w:t>Class</w:t>
+              <w:t>get</w:t>
+            </w:r>
+            <w:r>
+              <w:t>Id</w:t>
             </w:r>
             <w:proofErr w:type="spellEnd"/>
-          </w:p>
-        </w:tc>
-      </w:tr>
-      <w:tr>
-        <w:tc>
-          <w:tcPr>
-            <w:tcW w:w="8828" w:type="dxa"/>
-          </w:tcPr>
-          <w:p/>
-        </w:tc>
-      </w:tr>
-      <w:tr>
-        <w:tc>
-          <w:tcPr>
-            <w:tcW w:w="8828" w:type="dxa"/>
-          </w:tcPr>
-          <w:p>
-            <w:r>
-              <w:t>{inv: }</w:t>
-            </w:r>
-          </w:p>
-        </w:tc>
-      </w:tr>
-      <w:tr>
-        <w:tc>
-          <w:tcPr>
-            <w:tcW w:w="8828" w:type="dxa"/>
-          </w:tcPr>
-          <w:p>
-            <w:r>
-              <w:t xml:space="preserve">Operaciones Primitivas: </w:t>
-            </w:r>
-          </w:p>
-          <w:p/>
+            <w:r>
+              <w:t xml:space="preserve"> ():                                                                      </w:t>
+            </w:r>
+            <w:r>
+              <w:t>-&gt; Action Class</w:t>
+            </w:r>
+          </w:p>
+          <w:p/>
+          <w:p>
+            <w:proofErr w:type="spellStart"/>
+            <w:r>
+              <w:t>setId</w:t>
+            </w:r>
+            <w:proofErr w:type="spellEnd"/>
+            <w:r>
+              <w:t xml:space="preserve"> (int id):</w:t>
+            </w:r>
+            <w:r>
+              <w:t xml:space="preserve"> id                   </w:t>
+            </w:r>
+            <w:r>
+              <w:t xml:space="preserve">                            </w:t>
+            </w:r>
+            <w:r>
+              <w:t xml:space="preserve"> </w:t>
+            </w:r>
+            <w:r>
+              <w:t xml:space="preserve">         </w:t>
+            </w:r>
+            <w:r>
+              <w:t>-&gt; Action Class</w:t>
+            </w:r>
+          </w:p>
           <w:p/>
           <w:p/>
         </w:tc>
@@ -94,63 +259,55 @@
           </w:tcPr>
           <w:p>
             <w:r>
-              <w:t xml:space="preserve">TAD </w:t>
-            </w:r>
-            <w:proofErr w:type="spellStart"/>
-            <w:r>
-              <w:t>Task</w:t>
-            </w:r>
-            <w:proofErr w:type="spellEnd"/>
-            <w:r>
-              <w:t xml:space="preserve"> </w:t>
-            </w:r>
-            <w:proofErr w:type="spellStart"/>
-            <w:r>
-              <w:t>Class</w:t>
-            </w:r>
-            <w:proofErr w:type="spellEnd"/>
-          </w:p>
-        </w:tc>
-      </w:tr>
-      <w:tr>
-        <w:tc>
-          <w:tcPr>
-            <w:tcW w:w="8828" w:type="dxa"/>
-          </w:tcPr>
-          <w:p/>
-        </w:tc>
-      </w:tr>
-      <w:tr>
-        <w:tc>
-          <w:tcPr>
-            <w:tcW w:w="8828" w:type="dxa"/>
-          </w:tcPr>
-          <w:p>
-            <w:r>
-              <w:t>{inv: }</w:t>
-            </w:r>
-          </w:p>
-        </w:tc>
-      </w:tr>
-      <w:tr>
-        <w:tc>
-          <w:tcPr>
-            <w:tcW w:w="8828" w:type="dxa"/>
-          </w:tcPr>
-          <w:p>
-            <w:r>
-              <w:t xml:space="preserve">Operaciones Primitivas: </w:t>
-            </w:r>
-          </w:p>
-          <w:p/>
-          <w:p/>
+              <w:t>getActionType (</w:t>
+            </w:r>
+            <w:r>
+              <w:t>)</w:t>
+            </w:r>
+            <w:r>
+              <w:t xml:space="preserve">: </w:t>
+            </w:r>
+          </w:p>
+          <w:p>
+            <w:r>
+              <w:t xml:space="preserve">*Returns the </w:t>
+            </w:r>
+            <w:r>
+              <w:t>action’s type</w:t>
+            </w:r>
+          </w:p>
+        </w:tc>
+      </w:tr>
+      <w:tr>
+        <w:tc>
+          <w:tcPr>
+            <w:tcW w:w="8828" w:type="dxa"/>
+          </w:tcPr>
+          <w:p/>
+          <w:p>
+            <w:r>
+              <w:t>(Pre: )</w:t>
+            </w:r>
+          </w:p>
+          <w:p/>
+          <w:p>
+            <w:r>
+              <w:t>(Post</w:t>
+            </w:r>
+            <w:r>
+              <w:t xml:space="preserve">: </w:t>
+            </w:r>
+            <w:r>
+              <w:t>Action.actionType</w:t>
+            </w:r>
+            <w:r>
+              <w:t>)</w:t>
+            </w:r>
+          </w:p>
           <w:p/>
         </w:tc>
       </w:tr>
     </w:tbl>
-    <w:p/>
-    <w:p/>
-    <w:p/>
     <w:p/>
     <w:tbl>
       <w:tblPr>
@@ -168,52 +325,66 @@
           </w:tcPr>
           <w:p>
             <w:r>
-              <w:t xml:space="preserve">TAD </w:t>
-            </w:r>
-            <w:proofErr w:type="spellStart"/>
-            <w:r>
-              <w:t>Stacks</w:t>
-            </w:r>
-            <w:proofErr w:type="spellEnd"/>
-          </w:p>
-        </w:tc>
-      </w:tr>
-      <w:tr>
-        <w:tc>
-          <w:tcPr>
-            <w:tcW w:w="8828" w:type="dxa"/>
-          </w:tcPr>
-          <w:p/>
-        </w:tc>
-      </w:tr>
-      <w:tr>
-        <w:tc>
-          <w:tcPr>
-            <w:tcW w:w="8828" w:type="dxa"/>
-          </w:tcPr>
-          <w:p>
-            <w:r>
-              <w:t>{inv: }</w:t>
-            </w:r>
-          </w:p>
-        </w:tc>
-      </w:tr>
-      <w:tr>
-        <w:tc>
-          <w:tcPr>
-            <w:tcW w:w="8828" w:type="dxa"/>
-          </w:tcPr>
-          <w:p>
-            <w:r>
-              <w:t xml:space="preserve">Operaciones Primitivas: </w:t>
-            </w:r>
-          </w:p>
-          <w:p/>
-          <w:p/>
+              <w:t>s</w:t>
+            </w:r>
+            <w:r>
+              <w:t>etActionType (String actionType</w:t>
+            </w:r>
+            <w:r>
+              <w:t>)</w:t>
+            </w:r>
+            <w:r>
+              <w:t xml:space="preserve">: </w:t>
+            </w:r>
+          </w:p>
+          <w:p>
+            <w:r>
+              <w:t>*</w:t>
+            </w:r>
+            <w:r>
+              <w:t xml:space="preserve">Stablishes a </w:t>
+            </w:r>
+            <w:r>
+              <w:t>new action type</w:t>
+            </w:r>
+            <w:r>
+              <w:t xml:space="preserve"> </w:t>
+            </w:r>
+          </w:p>
+        </w:tc>
+      </w:tr>
+      <w:tr>
+        <w:tc>
+          <w:tcPr>
+            <w:tcW w:w="8828" w:type="dxa"/>
+          </w:tcPr>
+          <w:p/>
+          <w:p>
+            <w:r>
+              <w:t xml:space="preserve">(Pre: </w:t>
+            </w:r>
+            <w:r>
+              <w:t>new</w:t>
+            </w:r>
+            <w:r>
+              <w:t>ActionType</w:t>
+            </w:r>
+            <w:r>
+              <w:t>)</w:t>
+            </w:r>
+          </w:p>
+          <w:p/>
+          <w:p>
+            <w:r>
+              <w:t>(Post:)</w:t>
+            </w:r>
+          </w:p>
           <w:p/>
         </w:tc>
       </w:tr>
     </w:tbl>
+    <w:p/>
+    <w:p/>
     <w:p/>
     <w:p/>
     <w:p/>
@@ -232,62 +403,67 @@
             <w:tcW w:w="8828" w:type="dxa"/>
           </w:tcPr>
           <w:p>
-            <w:r>
-              <w:t xml:space="preserve">TAD </w:t>
-            </w:r>
             <w:proofErr w:type="spellStart"/>
             <w:r>
-              <w:t>Priority</w:t>
+              <w:t>get</w:t>
+            </w:r>
+            <w:r>
+              <w:t>TaskDetails</w:t>
             </w:r>
             <w:proofErr w:type="spellEnd"/>
             <w:r>
+              <w:t xml:space="preserve"> (</w:t>
+            </w:r>
+            <w:r>
+              <w:t>)</w:t>
+            </w:r>
+            <w:r>
+              <w:t xml:space="preserve">: </w:t>
+            </w:r>
+          </w:p>
+          <w:p>
+            <w:r>
+              <w:t xml:space="preserve">*Returns the </w:t>
+            </w:r>
+            <w:r>
+              <w:t>task’s</w:t>
+            </w:r>
+            <w:r>
               <w:t xml:space="preserve"> </w:t>
             </w:r>
-            <w:proofErr w:type="spellStart"/>
-            <w:r>
-              <w:t>Queue</w:t>
-            </w:r>
-            <w:proofErr w:type="spellEnd"/>
-          </w:p>
-        </w:tc>
-      </w:tr>
-      <w:tr>
-        <w:tc>
-          <w:tcPr>
-            <w:tcW w:w="8828" w:type="dxa"/>
-          </w:tcPr>
-          <w:p/>
-        </w:tc>
-      </w:tr>
-      <w:tr>
-        <w:tc>
-          <w:tcPr>
-            <w:tcW w:w="8828" w:type="dxa"/>
-          </w:tcPr>
-          <w:p>
-            <w:r>
-              <w:t>{inv: }</w:t>
-            </w:r>
-          </w:p>
-        </w:tc>
-      </w:tr>
-      <w:tr>
-        <w:tc>
-          <w:tcPr>
-            <w:tcW w:w="8828" w:type="dxa"/>
-          </w:tcPr>
-          <w:p>
-            <w:r>
-              <w:t xml:space="preserve">Operaciones Primitivas: </w:t>
-            </w:r>
-          </w:p>
-          <w:p/>
-          <w:p/>
+            <w:r>
+              <w:t>details</w:t>
+            </w:r>
+          </w:p>
+        </w:tc>
+      </w:tr>
+      <w:tr>
+        <w:tc>
+          <w:tcPr>
+            <w:tcW w:w="8828" w:type="dxa"/>
+          </w:tcPr>
+          <w:p/>
+          <w:p>
+            <w:r>
+              <w:t>(Pre: )</w:t>
+            </w:r>
+          </w:p>
+          <w:p/>
+          <w:p>
+            <w:r>
+              <w:t>(Post: Action.</w:t>
+            </w:r>
+            <w:r>
+              <w:t>taskDetails</w:t>
+            </w:r>
+            <w:r>
+              <w:t>)</w:t>
+            </w:r>
+          </w:p>
           <w:p/>
         </w:tc>
       </w:tr>
     </w:tbl>
-    <w:p/>
     <w:p/>
     <w:tbl>
       <w:tblPr>
@@ -304,12 +480,414 @@
             <w:tcW w:w="8828" w:type="dxa"/>
           </w:tcPr>
           <w:p>
+            <w:proofErr w:type="spellStart"/>
+            <w:r>
+              <w:t>setTaskDetails</w:t>
+            </w:r>
+            <w:proofErr w:type="spellEnd"/>
+            <w:r>
+              <w:t xml:space="preserve"> (String </w:t>
+            </w:r>
+            <w:r>
+              <w:t>taskDetails</w:t>
+            </w:r>
+            <w:r>
+              <w:t>)</w:t>
+            </w:r>
+            <w:r>
+              <w:t xml:space="preserve">: </w:t>
+            </w:r>
+          </w:p>
+          <w:p>
+            <w:r>
+              <w:t xml:space="preserve">*Stablishes a new </w:t>
+            </w:r>
+            <w:r>
+              <w:t>task detail</w:t>
+            </w:r>
+          </w:p>
+        </w:tc>
+      </w:tr>
+      <w:tr>
+        <w:tc>
+          <w:tcPr>
+            <w:tcW w:w="8828" w:type="dxa"/>
+          </w:tcPr>
+          <w:p/>
+          <w:p>
+            <w:r>
+              <w:t xml:space="preserve">(Pre: </w:t>
+            </w:r>
+            <w:proofErr w:type="spellStart"/>
+            <w:r>
+              <w:t>newTaskDetails</w:t>
+            </w:r>
+            <w:proofErr w:type="spellEnd"/>
+            <w:r>
+              <w:t>)</w:t>
+            </w:r>
+          </w:p>
+          <w:p/>
+          <w:p>
+            <w:r>
+              <w:t>(Post:)</w:t>
+            </w:r>
+          </w:p>
+          <w:p/>
+        </w:tc>
+      </w:tr>
+    </w:tbl>
+    <w:p/>
+    <w:p/>
+    <w:p/>
+    <w:tbl>
+      <w:tblPr>
+        <w:tblStyle w:val="Tablaconcuadrcula"/>
+        <w:tblW w:w="0" w:type="auto"/>
+        <w:tblLook w:val="04A0" w:firstRow="1" w:lastRow="0" w:firstColumn="1" w:lastColumn="0" w:noHBand="0" w:noVBand="1"/>
+      </w:tblPr>
+      <w:tblGrid>
+        <w:gridCol w:w="8828"/>
+      </w:tblGrid>
+      <w:tr>
+        <w:tc>
+          <w:tcPr>
+            <w:tcW w:w="8828" w:type="dxa"/>
+          </w:tcPr>
+          <w:p>
+            <w:proofErr w:type="spellStart"/>
+            <w:r>
+              <w:t>getId</w:t>
+            </w:r>
+            <w:proofErr w:type="spellEnd"/>
+            <w:r>
+              <w:t xml:space="preserve"> (</w:t>
+            </w:r>
+            <w:r>
+              <w:t>)</w:t>
+            </w:r>
+            <w:r>
+              <w:t xml:space="preserve">: </w:t>
+            </w:r>
+          </w:p>
+          <w:p>
+            <w:r>
+              <w:t xml:space="preserve">*Returns the </w:t>
+            </w:r>
+            <w:r>
+              <w:t>action’s ID</w:t>
+            </w:r>
+          </w:p>
+        </w:tc>
+      </w:tr>
+      <w:tr>
+        <w:tc>
+          <w:tcPr>
+            <w:tcW w:w="8828" w:type="dxa"/>
+          </w:tcPr>
+          <w:p/>
+          <w:p>
+            <w:r>
+              <w:t>(Pre: )</w:t>
+            </w:r>
+          </w:p>
+          <w:p/>
+          <w:p>
+            <w:r>
+              <w:t>(Post: Action.</w:t>
+            </w:r>
+            <w:r>
+              <w:t>id</w:t>
+            </w:r>
+            <w:r>
+              <w:t>)</w:t>
+            </w:r>
+          </w:p>
+          <w:p/>
+        </w:tc>
+      </w:tr>
+    </w:tbl>
+    <w:p/>
+    <w:tbl>
+      <w:tblPr>
+        <w:tblStyle w:val="Tablaconcuadrcula"/>
+        <w:tblW w:w="0" w:type="auto"/>
+        <w:tblLook w:val="04A0" w:firstRow="1" w:lastRow="0" w:firstColumn="1" w:lastColumn="0" w:noHBand="0" w:noVBand="1"/>
+      </w:tblPr>
+      <w:tblGrid>
+        <w:gridCol w:w="8828"/>
+      </w:tblGrid>
+      <w:tr>
+        <w:tc>
+          <w:tcPr>
+            <w:tcW w:w="8828" w:type="dxa"/>
+          </w:tcPr>
+          <w:p>
+            <w:proofErr w:type="spellStart"/>
+            <w:r>
+              <w:t>s</w:t>
+            </w:r>
+            <w:r>
+              <w:t>et</w:t>
+            </w:r>
+            <w:r>
+              <w:t>Id</w:t>
+            </w:r>
+            <w:proofErr w:type="spellEnd"/>
+            <w:r>
+              <w:t xml:space="preserve"> (String </w:t>
+            </w:r>
+            <w:r>
+              <w:t>id</w:t>
+            </w:r>
+            <w:r>
+              <w:t>)</w:t>
+            </w:r>
+            <w:r>
+              <w:t xml:space="preserve">: </w:t>
+            </w:r>
+          </w:p>
+          <w:p>
+            <w:r>
+              <w:t xml:space="preserve">*Stablishes a </w:t>
+            </w:r>
+            <w:r>
+              <w:t>new ID</w:t>
+            </w:r>
+          </w:p>
+        </w:tc>
+      </w:tr>
+      <w:tr>
+        <w:tc>
+          <w:tcPr>
+            <w:tcW w:w="8828" w:type="dxa"/>
+          </w:tcPr>
+          <w:p/>
+          <w:p>
+            <w:r>
+              <w:t xml:space="preserve">(Pre: </w:t>
+            </w:r>
+            <w:proofErr w:type="spellStart"/>
+            <w:r>
+              <w:t>new</w:t>
+            </w:r>
+            <w:r>
+              <w:t>ID</w:t>
+            </w:r>
+            <w:proofErr w:type="spellEnd"/>
+            <w:r>
+              <w:t>)</w:t>
+            </w:r>
+          </w:p>
+          <w:p/>
+          <w:p>
+            <w:r>
+              <w:t>(Post:)</w:t>
+            </w:r>
+          </w:p>
+          <w:p/>
+        </w:tc>
+      </w:tr>
+    </w:tbl>
+    <w:p/>
+    <w:p/>
+    <w:p/>
+    <w:p/>
+    <w:p/>
+    <w:p/>
+    <w:tbl>
+      <w:tblPr>
+        <w:tblStyle w:val="Tablaconcuadrcula"/>
+        <w:tblW w:w="0" w:type="auto"/>
+        <w:tblLook w:val="04A0" w:firstRow="1" w:lastRow="0" w:firstColumn="1" w:lastColumn="0" w:noHBand="0" w:noVBand="1"/>
+      </w:tblPr>
+      <w:tblGrid>
+        <w:gridCol w:w="8828"/>
+      </w:tblGrid>
+      <w:tr>
+        <w:tc>
+          <w:tcPr>
+            <w:tcW w:w="8828" w:type="dxa"/>
+          </w:tcPr>
+          <w:p>
             <w:r>
               <w:lastRenderedPageBreak/>
               <w:t xml:space="preserve">TAD </w:t>
             </w:r>
             <w:r>
-              <w:t>Hash Tables</w:t>
+              <w:t>Task</w:t>
+            </w:r>
+            <w:r>
+              <w:t xml:space="preserve"> Class</w:t>
+            </w:r>
+          </w:p>
+        </w:tc>
+      </w:tr>
+      <w:tr>
+        <w:tc>
+          <w:tcPr>
+            <w:tcW w:w="8828" w:type="dxa"/>
+          </w:tcPr>
+          <w:p/>
+          <w:p>
+            <w:r>
+              <w:t>Task</w:t>
+            </w:r>
+            <w:r>
+              <w:t xml:space="preserve"> = </w:t>
+            </w:r>
+            <w:r>
+              <w:t>{Title</w:t>
+            </w:r>
+            <w:r>
+              <w:t xml:space="preserve"> = &lt;title&gt;</w:t>
+            </w:r>
+            <w:r>
+              <w:t>, Description</w:t>
+            </w:r>
+            <w:r>
+              <w:t xml:space="preserve"> =</w:t>
+            </w:r>
+            <w:r>
+              <w:t xml:space="preserve"> &lt;description&gt;, </w:t>
+            </w:r>
+            <w:r>
+              <w:t>Date Limit = &lt;dateLimit&gt;</w:t>
+            </w:r>
+            <w:r>
+              <w:t>,</w:t>
+            </w:r>
+          </w:p>
+          <w:p>
+            <w:r>
+              <w:t xml:space="preserve"> </w:t>
+            </w:r>
+            <w:r>
+              <w:t xml:space="preserve">             </w:t>
+            </w:r>
+            <w:r>
+              <w:t>Priority = &lt;priority&gt;</w:t>
+            </w:r>
+            <w:r>
+              <w:t>}</w:t>
+            </w:r>
+          </w:p>
+          <w:p/>
+        </w:tc>
+      </w:tr>
+      <w:tr>
+        <w:tc>
+          <w:tcPr>
+            <w:tcW w:w="8828" w:type="dxa"/>
+          </w:tcPr>
+          <w:p>
+            <w:r>
+              <w:t>{inv:</w:t>
+            </w:r>
+            <w:r>
+              <w:t xml:space="preserve"> </w:t>
+            </w:r>
+            <w:r>
+              <w:t xml:space="preserve"> </w:t>
+            </w:r>
+            <w:r>
+              <w:t>Task.title = String</w:t>
+            </w:r>
+            <w:r>
+              <w:t xml:space="preserve">, </w:t>
+            </w:r>
+            <w:r>
+              <w:t>Task.</w:t>
+            </w:r>
+            <w:r>
+              <w:t>description</w:t>
+            </w:r>
+            <w:r>
+              <w:t xml:space="preserve"> = String</w:t>
+            </w:r>
+            <w:r>
+              <w:t xml:space="preserve">, </w:t>
+            </w:r>
+            <w:r>
+              <w:t>Task.</w:t>
+            </w:r>
+            <w:r>
+              <w:t>dateLimit</w:t>
+            </w:r>
+            <w:r>
+              <w:t xml:space="preserve"> = String</w:t>
+            </w:r>
+            <w:r>
+              <w:t xml:space="preserve">, </w:t>
+            </w:r>
+            <w:r>
+              <w:t>Task.</w:t>
+            </w:r>
+            <w:r>
+              <w:t>priority</w:t>
+            </w:r>
+            <w:r>
+              <w:t xml:space="preserve"> = </w:t>
+            </w:r>
+            <w:r>
+              <w:t>Priority.PRIORITY V</w:t>
+            </w:r>
+            <w:r>
+              <w:t xml:space="preserve"> </w:t>
+            </w:r>
+            <w:r>
+              <w:t>Priority</w:t>
+            </w:r>
+            <w:r>
+              <w:t>.</w:t>
+            </w:r>
+            <w:r>
+              <w:t>NO_PRIORITY</w:t>
+            </w:r>
+            <w:r>
+              <w:t>}</w:t>
+            </w:r>
+          </w:p>
+        </w:tc>
+      </w:tr>
+      <w:tr>
+        <w:tc>
+          <w:tcPr>
+            <w:tcW w:w="8828" w:type="dxa"/>
+          </w:tcPr>
+          <w:p>
+            <w:r>
+              <w:t xml:space="preserve">Primitive Operations: </w:t>
+            </w:r>
+          </w:p>
+          <w:p/>
+          <w:p/>
+          <w:p/>
+        </w:tc>
+      </w:tr>
+    </w:tbl>
+    <w:p/>
+    <w:p/>
+    <w:tbl>
+      <w:tblPr>
+        <w:tblStyle w:val="Tablaconcuadrcula"/>
+        <w:tblW w:w="0" w:type="auto"/>
+        <w:tblLook w:val="04A0" w:firstRow="1" w:lastRow="0" w:firstColumn="1" w:lastColumn="0" w:noHBand="0" w:noVBand="1"/>
+      </w:tblPr>
+      <w:tblGrid>
+        <w:gridCol w:w="8828"/>
+      </w:tblGrid>
+      <w:tr>
+        <w:tc>
+          <w:tcPr>
+            <w:tcW w:w="8828" w:type="dxa"/>
+          </w:tcPr>
+          <w:p>
+            <w:r>
+              <w:t xml:space="preserve">TAD </w:t>
+            </w:r>
+            <w:r>
+              <w:t>Stacks</w:t>
             </w:r>
           </w:p>
         </w:tc>
@@ -341,7 +919,129 @@
           </w:tcPr>
           <w:p>
             <w:r>
-              <w:t xml:space="preserve">Operaciones Primitivas: </w:t>
+              <w:t xml:space="preserve">Primitive Operations: </w:t>
+            </w:r>
+          </w:p>
+          <w:p/>
+          <w:p/>
+          <w:p/>
+        </w:tc>
+      </w:tr>
+    </w:tbl>
+    <w:p/>
+    <w:p/>
+    <w:p/>
+    <w:tbl>
+      <w:tblPr>
+        <w:tblStyle w:val="Tablaconcuadrcula"/>
+        <w:tblW w:w="0" w:type="auto"/>
+        <w:tblLook w:val="04A0" w:firstRow="1" w:lastRow="0" w:firstColumn="1" w:lastColumn="0" w:noHBand="0" w:noVBand="1"/>
+      </w:tblPr>
+      <w:tblGrid>
+        <w:gridCol w:w="8828"/>
+      </w:tblGrid>
+      <w:tr>
+        <w:tc>
+          <w:tcPr>
+            <w:tcW w:w="8828" w:type="dxa"/>
+          </w:tcPr>
+          <w:p>
+            <w:r>
+              <w:t xml:space="preserve">TAD </w:t>
+            </w:r>
+            <w:r>
+              <w:t>Priority Queue</w:t>
+            </w:r>
+          </w:p>
+        </w:tc>
+      </w:tr>
+      <w:tr>
+        <w:tc>
+          <w:tcPr>
+            <w:tcW w:w="8828" w:type="dxa"/>
+          </w:tcPr>
+          <w:p/>
+        </w:tc>
+      </w:tr>
+      <w:tr>
+        <w:tc>
+          <w:tcPr>
+            <w:tcW w:w="8828" w:type="dxa"/>
+          </w:tcPr>
+          <w:p>
+            <w:r>
+              <w:t>{inv: }</w:t>
+            </w:r>
+          </w:p>
+        </w:tc>
+      </w:tr>
+      <w:tr>
+        <w:tc>
+          <w:tcPr>
+            <w:tcW w:w="8828" w:type="dxa"/>
+          </w:tcPr>
+          <w:p>
+            <w:r>
+              <w:t xml:space="preserve">Primitive Operations: </w:t>
+            </w:r>
+          </w:p>
+          <w:p/>
+          <w:p/>
+          <w:p/>
+        </w:tc>
+      </w:tr>
+    </w:tbl>
+    <w:p/>
+    <w:p/>
+    <w:tbl>
+      <w:tblPr>
+        <w:tblStyle w:val="Tablaconcuadrcula"/>
+        <w:tblW w:w="0" w:type="auto"/>
+        <w:tblLook w:val="04A0" w:firstRow="1" w:lastRow="0" w:firstColumn="1" w:lastColumn="0" w:noHBand="0" w:noVBand="1"/>
+      </w:tblPr>
+      <w:tblGrid>
+        <w:gridCol w:w="8828"/>
+      </w:tblGrid>
+      <w:tr>
+        <w:tc>
+          <w:tcPr>
+            <w:tcW w:w="8828" w:type="dxa"/>
+          </w:tcPr>
+          <w:p>
+            <w:r>
+              <w:t>TAD Hash Tables</w:t>
+            </w:r>
+          </w:p>
+        </w:tc>
+      </w:tr>
+      <w:tr>
+        <w:tc>
+          <w:tcPr>
+            <w:tcW w:w="8828" w:type="dxa"/>
+          </w:tcPr>
+          <w:p/>
+        </w:tc>
+      </w:tr>
+      <w:tr>
+        <w:tc>
+          <w:tcPr>
+            <w:tcW w:w="8828" w:type="dxa"/>
+          </w:tcPr>
+          <w:p>
+            <w:r>
+              <w:t>{inv: }</w:t>
+            </w:r>
+          </w:p>
+        </w:tc>
+      </w:tr>
+      <w:tr>
+        <w:tc>
+          <w:tcPr>
+            <w:tcW w:w="8828" w:type="dxa"/>
+          </w:tcPr>
+          <w:p>
+            <w:r>
+              <w:t xml:space="preserve">Primitive Operations: </w:t>
             </w:r>
           </w:p>
           <w:p/>
@@ -759,11 +1459,13 @@
   <w:style w:type="paragraph" w:default="1" w:styleId="Normal">
     <w:name w:val="Normal"/>
     <w:qFormat/>
+    <w:rPr>
+      <w:lang w:val="en-US"/>
+    </w:rPr>
   </w:style>
   <w:style w:type="character" w:default="1" w:styleId="Fuentedeprrafopredeter">
     <w:name w:val="Default Paragraph Font"/>
     <w:uiPriority w:val="1"/>
-    <w:semiHidden/>
     <w:unhideWhenUsed/>
   </w:style>
   <w:style w:type="table" w:default="1" w:styleId="Tablanormal">

</xml_diff>

<commit_message>
Segunda tabla TAD terminada
</commit_message>
<xml_diff>
--- a/Sistema de gestion de tareas y recordatorios/doc/Tablas TAD.docx
+++ b/Sistema de gestion de tareas y recordatorios/doc/Tablas TAD.docx
@@ -43,7 +43,15 @@
               <w:t>{Action</w:t>
             </w:r>
             <w:r>
-              <w:t xml:space="preserve"> Type = &lt;actionType&gt;, Task Details = &lt;taskDetails&gt;, ID</w:t>
+              <w:t xml:space="preserve"> Type = &lt;actionType&gt;, Task Details = &lt;</w:t>
+            </w:r>
+            <w:proofErr w:type="spellStart"/>
+            <w:r>
+              <w:t>taskDetails</w:t>
+            </w:r>
+            <w:proofErr w:type="spellEnd"/>
+            <w:r>
+              <w:t>&gt;, ID</w:t>
             </w:r>
             <w:r>
               <w:t xml:space="preserve"> = &lt;id&gt;</w:t>
@@ -64,14 +72,27 @@
             <w:r>
               <w:t xml:space="preserve">{inv: </w:t>
             </w:r>
+            <w:proofErr w:type="spellStart"/>
             <w:r>
               <w:t>Action.</w:t>
             </w:r>
             <w:r>
-              <w:t>actionType = String</w:t>
-            </w:r>
-            <w:r>
-              <w:t>, Action.taskDetails = Task, Action.id = int</w:t>
+              <w:t>actionType</w:t>
+            </w:r>
+            <w:proofErr w:type="spellEnd"/>
+            <w:r>
+              <w:t xml:space="preserve"> = String</w:t>
+            </w:r>
+            <w:r>
+              <w:t xml:space="preserve">, </w:t>
+            </w:r>
+            <w:proofErr w:type="spellStart"/>
+            <w:r>
+              <w:t>Action.taskDetails</w:t>
+            </w:r>
+            <w:proofErr w:type="spellEnd"/>
+            <w:r>
+              <w:t xml:space="preserve"> = Task, Action.id = int</w:t>
             </w:r>
             <w:r>
               <w:t>}</w:t>
@@ -86,10 +107,7 @@
           </w:tcPr>
           <w:p>
             <w:r>
-              <w:t>Primitive</w:t>
-            </w:r>
-            <w:r>
-              <w:t xml:space="preserve"> Operations</w:t>
+              <w:t>Primitive Operations</w:t>
             </w:r>
             <w:r>
               <w:t xml:space="preserve">: </w:t>
@@ -97,9 +115,11 @@
           </w:p>
           <w:p/>
           <w:p>
+            <w:proofErr w:type="spellStart"/>
             <w:r>
               <w:t>getActionType</w:t>
             </w:r>
+            <w:proofErr w:type="spellEnd"/>
             <w:r>
               <w:t xml:space="preserve"> </w:t>
             </w:r>
@@ -113,17 +133,11 @@
               <w:t>:</w:t>
             </w:r>
             <w:r>
-              <w:t xml:space="preserve">                                                     </w:t>
-            </w:r>
-            <w:r>
-              <w:t>-&gt; Action Class</w:t>
-            </w:r>
-          </w:p>
-          <w:p/>
-          <w:p>
-            <w:pPr>
-              <w:spacing w:after="0" w:line="240" w:lineRule="auto"/>
-            </w:pPr>
+              <w:t xml:space="preserve">                                                     -&gt; Action Class</w:t>
+            </w:r>
+          </w:p>
+          <w:p/>
+          <w:p>
             <w:r>
               <w:t>setActionType</w:t>
             </w:r>
@@ -163,10 +177,7 @@
               <w:t>:</w:t>
             </w:r>
             <w:r>
-              <w:t xml:space="preserve">                                                     </w:t>
-            </w:r>
-            <w:r>
-              <w:t>-&gt; Action Class</w:t>
+              <w:t xml:space="preserve">                                                     -&gt; Action Class</w:t>
             </w:r>
           </w:p>
           <w:p/>
@@ -177,19 +188,26 @@
             </w:r>
             <w:proofErr w:type="spellEnd"/>
             <w:r>
-              <w:t xml:space="preserve"> (Task taskDetails):</w:t>
+              <w:t xml:space="preserve"> (Task </w:t>
+            </w:r>
+            <w:proofErr w:type="spellStart"/>
+            <w:r>
+              <w:t>taskDetails</w:t>
+            </w:r>
+            <w:proofErr w:type="spellEnd"/>
+            <w:r>
+              <w:t>):</w:t>
             </w:r>
             <w:r>
               <w:t xml:space="preserve"> </w:t>
             </w:r>
+            <w:proofErr w:type="spellStart"/>
             <w:r>
               <w:t>taskDetails</w:t>
             </w:r>
-            <w:r>
-              <w:t xml:space="preserve">    </w:t>
-            </w:r>
-            <w:r>
-              <w:t>-&gt; Action Class</w:t>
+            <w:proofErr w:type="spellEnd"/>
+            <w:r>
+              <w:t xml:space="preserve">    -&gt; Action Class</w:t>
             </w:r>
           </w:p>
           <w:p/>
@@ -203,10 +221,7 @@
             </w:r>
             <w:proofErr w:type="spellEnd"/>
             <w:r>
-              <w:t xml:space="preserve"> ():                                                                      </w:t>
-            </w:r>
-            <w:r>
-              <w:t>-&gt; Action Class</w:t>
+              <w:t xml:space="preserve"> ():                                                                      -&gt; Action Class</w:t>
             </w:r>
           </w:p>
           <w:p/>
@@ -229,10 +244,7 @@
               <w:t xml:space="preserve"> </w:t>
             </w:r>
             <w:r>
-              <w:t xml:space="preserve">         </w:t>
-            </w:r>
-            <w:r>
-              <w:t>-&gt; Action Class</w:t>
+              <w:t xml:space="preserve">         -&gt; Action Class</w:t>
             </w:r>
           </w:p>
           <w:p/>
@@ -258,8 +270,13 @@
             <w:tcW w:w="8828" w:type="dxa"/>
           </w:tcPr>
           <w:p>
-            <w:r>
-              <w:t>getActionType (</w:t>
+            <w:proofErr w:type="spellStart"/>
+            <w:r>
+              <w:t>getActionType</w:t>
+            </w:r>
+            <w:proofErr w:type="spellEnd"/>
+            <w:r>
+              <w:t xml:space="preserve"> (</w:t>
             </w:r>
             <w:r>
               <w:t>)</w:t>
@@ -286,7 +303,13 @@
           <w:p/>
           <w:p>
             <w:r>
-              <w:t>(Pre: )</w:t>
+              <w:t xml:space="preserve">(Pre: </w:t>
+            </w:r>
+            <w:r>
+              <w:t>TRUE</w:t>
+            </w:r>
+            <w:r>
+              <w:t>)</w:t>
             </w:r>
           </w:p>
           <w:p/>
@@ -298,7 +321,16 @@
               <w:t xml:space="preserve">: </w:t>
             </w:r>
             <w:r>
-              <w:t>Action.actionType</w:t>
+              <w:t>Action</w:t>
+            </w:r>
+            <w:r>
+              <w:t xml:space="preserve"> U {</w:t>
+            </w:r>
+            <w:r>
+              <w:t>actionType</w:t>
+            </w:r>
+            <w:r>
+              <w:t>}</w:t>
             </w:r>
             <w:r>
               <w:t>)</w:t>
@@ -363,20 +395,31 @@
             <w:r>
               <w:t xml:space="preserve">(Pre: </w:t>
             </w:r>
+            <w:proofErr w:type="spellStart"/>
             <w:r>
               <w:t>new</w:t>
             </w:r>
             <w:r>
               <w:t>ActionType</w:t>
             </w:r>
-            <w:r>
-              <w:t>)</w:t>
-            </w:r>
-          </w:p>
-          <w:p/>
-          <w:p>
-            <w:r>
-              <w:t>(Post:)</w:t>
+            <w:proofErr w:type="spellEnd"/>
+            <w:r>
+              <w:t>)</w:t>
+            </w:r>
+          </w:p>
+          <w:p/>
+          <w:p>
+            <w:r>
+              <w:t>(Post:</w:t>
+            </w:r>
+            <w:r>
+              <w:t xml:space="preserve"> </w:t>
+            </w:r>
+            <w:r>
+              <w:t>TRUE</w:t>
+            </w:r>
+            <w:r>
+              <w:t>)</w:t>
             </w:r>
           </w:p>
           <w:p/>
@@ -423,38 +466,43 @@
           </w:p>
           <w:p>
             <w:r>
-              <w:t xml:space="preserve">*Returns the </w:t>
-            </w:r>
-            <w:r>
-              <w:t>task’s</w:t>
-            </w:r>
-            <w:r>
-              <w:t xml:space="preserve"> </w:t>
-            </w:r>
-            <w:r>
-              <w:t>details</w:t>
-            </w:r>
-          </w:p>
-        </w:tc>
-      </w:tr>
-      <w:tr>
-        <w:tc>
-          <w:tcPr>
-            <w:tcW w:w="8828" w:type="dxa"/>
-          </w:tcPr>
-          <w:p/>
-          <w:p>
-            <w:r>
-              <w:t>(Pre: )</w:t>
-            </w:r>
-          </w:p>
-          <w:p/>
-          <w:p>
-            <w:r>
-              <w:t>(Post: Action.</w:t>
-            </w:r>
+              <w:t>*Returns the task’s details</w:t>
+            </w:r>
+          </w:p>
+        </w:tc>
+      </w:tr>
+      <w:tr>
+        <w:tc>
+          <w:tcPr>
+            <w:tcW w:w="8828" w:type="dxa"/>
+          </w:tcPr>
+          <w:p/>
+          <w:p>
+            <w:r>
+              <w:t xml:space="preserve">(Pre: </w:t>
+            </w:r>
+            <w:r>
+              <w:t>TRUE</w:t>
+            </w:r>
+            <w:r>
+              <w:t>)</w:t>
+            </w:r>
+          </w:p>
+          <w:p/>
+          <w:p>
+            <w:r>
+              <w:t>(Post: Action</w:t>
+            </w:r>
+            <w:r>
+              <w:t xml:space="preserve"> U {</w:t>
+            </w:r>
+            <w:proofErr w:type="spellStart"/>
             <w:r>
               <w:t>taskDetails</w:t>
+            </w:r>
+            <w:proofErr w:type="spellEnd"/>
+            <w:r>
+              <w:t>}</w:t>
             </w:r>
             <w:r>
               <w:t>)</w:t>
@@ -486,11 +534,19 @@
             </w:r>
             <w:proofErr w:type="spellEnd"/>
             <w:r>
-              <w:t xml:space="preserve"> (String </w:t>
-            </w:r>
+              <w:t xml:space="preserve"> (</w:t>
+            </w:r>
+            <w:r>
+              <w:t>Task</w:t>
+            </w:r>
+            <w:r>
+              <w:t xml:space="preserve"> </w:t>
+            </w:r>
+            <w:proofErr w:type="spellStart"/>
             <w:r>
               <w:t>taskDetails</w:t>
             </w:r>
+            <w:proofErr w:type="spellEnd"/>
             <w:r>
               <w:t>)</w:t>
             </w:r>
@@ -500,10 +556,7 @@
           </w:p>
           <w:p>
             <w:r>
-              <w:t xml:space="preserve">*Stablishes a new </w:t>
-            </w:r>
-            <w:r>
-              <w:t>task detail</w:t>
+              <w:t>*Stablishes a new task detail</w:t>
             </w:r>
           </w:p>
         </w:tc>
@@ -530,7 +583,16 @@
           <w:p/>
           <w:p>
             <w:r>
-              <w:t>(Post:)</w:t>
+              <w:t>(Post:</w:t>
+            </w:r>
+            <w:r>
+              <w:t xml:space="preserve"> </w:t>
+            </w:r>
+            <w:r>
+              <w:t>TRUE</w:t>
+            </w:r>
+            <w:r>
+              <w:t>)</w:t>
             </w:r>
           </w:p>
           <w:p/>
@@ -572,32 +634,41 @@
           </w:p>
           <w:p>
             <w:r>
-              <w:t xml:space="preserve">*Returns the </w:t>
-            </w:r>
-            <w:r>
-              <w:t>action’s ID</w:t>
-            </w:r>
-          </w:p>
-        </w:tc>
-      </w:tr>
-      <w:tr>
-        <w:tc>
-          <w:tcPr>
-            <w:tcW w:w="8828" w:type="dxa"/>
-          </w:tcPr>
-          <w:p/>
-          <w:p>
-            <w:r>
-              <w:t>(Pre: )</w:t>
-            </w:r>
-          </w:p>
-          <w:p/>
-          <w:p>
-            <w:r>
-              <w:t>(Post: Action.</w:t>
+              <w:t>*Returns the action’s ID</w:t>
+            </w:r>
+          </w:p>
+        </w:tc>
+      </w:tr>
+      <w:tr>
+        <w:tc>
+          <w:tcPr>
+            <w:tcW w:w="8828" w:type="dxa"/>
+          </w:tcPr>
+          <w:p/>
+          <w:p>
+            <w:r>
+              <w:t xml:space="preserve">(Pre: </w:t>
+            </w:r>
+            <w:r>
+              <w:t>TRUE</w:t>
+            </w:r>
+            <w:r>
+              <w:t>)</w:t>
+            </w:r>
+          </w:p>
+          <w:p/>
+          <w:p>
+            <w:r>
+              <w:t>(Post: Action</w:t>
+            </w:r>
+            <w:r>
+              <w:t xml:space="preserve"> U {</w:t>
             </w:r>
             <w:r>
               <w:t>id</w:t>
+            </w:r>
+            <w:r>
+              <w:t>}</w:t>
             </w:r>
             <w:r>
               <w:t>)</w:t>
@@ -682,13 +753,23 @@
           <w:p/>
           <w:p>
             <w:r>
-              <w:t>(Post:)</w:t>
+              <w:t>(Post:</w:t>
+            </w:r>
+            <w:r>
+              <w:t xml:space="preserve"> </w:t>
+            </w:r>
+            <w:r>
+              <w:t>TRUE</w:t>
+            </w:r>
+            <w:r>
+              <w:t>)</w:t>
             </w:r>
           </w:p>
           <w:p/>
         </w:tc>
       </w:tr>
     </w:tbl>
+    <w:p/>
     <w:p/>
     <w:p/>
     <w:p/>
@@ -711,7 +792,6 @@
           </w:tcPr>
           <w:p>
             <w:r>
-              <w:lastRenderedPageBreak/>
               <w:t xml:space="preserve">TAD </w:t>
             </w:r>
             <w:r>
@@ -752,7 +832,15 @@
               <w:t xml:space="preserve"> &lt;description&gt;, </w:t>
             </w:r>
             <w:r>
-              <w:t>Date Limit = &lt;dateLimit&gt;</w:t>
+              <w:t>Date Limit = &lt;</w:t>
+            </w:r>
+            <w:proofErr w:type="spellStart"/>
+            <w:r>
+              <w:t>dateLimit</w:t>
+            </w:r>
+            <w:proofErr w:type="spellEnd"/>
+            <w:r>
+              <w:t>&gt;</w:t>
             </w:r>
             <w:r>
               <w:t>,</w:t>
@@ -790,74 +878,347 @@
             <w:r>
               <w:t xml:space="preserve"> </w:t>
             </w:r>
-            <w:r>
-              <w:t>Task.title = String</w:t>
+            <w:proofErr w:type="spellStart"/>
+            <w:r>
+              <w:t>Task.title</w:t>
+            </w:r>
+            <w:proofErr w:type="spellEnd"/>
+            <w:r>
+              <w:t xml:space="preserve"> = String</w:t>
             </w:r>
             <w:r>
               <w:t xml:space="preserve">, </w:t>
             </w:r>
+            <w:proofErr w:type="spellStart"/>
+            <w:r>
+              <w:t>Task.description</w:t>
+            </w:r>
+            <w:proofErr w:type="spellEnd"/>
+            <w:r>
+              <w:t xml:space="preserve"> = String, </w:t>
+            </w:r>
+            <w:proofErr w:type="spellStart"/>
+            <w:r>
+              <w:t>Task.dateLimit</w:t>
+            </w:r>
+            <w:proofErr w:type="spellEnd"/>
+            <w:r>
+              <w:t xml:space="preserve"> = String, </w:t>
+            </w:r>
+            <w:proofErr w:type="spellStart"/>
             <w:r>
               <w:t>Task.</w:t>
             </w:r>
             <w:r>
+              <w:t>priority</w:t>
+            </w:r>
+            <w:proofErr w:type="spellEnd"/>
+            <w:r>
+              <w:t xml:space="preserve"> = </w:t>
+            </w:r>
+            <w:proofErr w:type="spellStart"/>
+            <w:r>
+              <w:t>Priority.PRIORITY</w:t>
+            </w:r>
+            <w:proofErr w:type="spellEnd"/>
+            <w:r>
+              <w:t xml:space="preserve"> V</w:t>
+            </w:r>
+            <w:r>
+              <w:t xml:space="preserve"> </w:t>
+            </w:r>
+            <w:proofErr w:type="spellStart"/>
+            <w:r>
+              <w:t>Priority.</w:t>
+            </w:r>
+            <w:r>
+              <w:t>NO_PRIORITY</w:t>
+            </w:r>
+            <w:proofErr w:type="spellEnd"/>
+            <w:r>
+              <w:t>}</w:t>
+            </w:r>
+          </w:p>
+        </w:tc>
+      </w:tr>
+      <w:tr>
+        <w:tc>
+          <w:tcPr>
+            <w:tcW w:w="8828" w:type="dxa"/>
+          </w:tcPr>
+          <w:p>
+            <w:r>
+              <w:t xml:space="preserve">Primitive Operations: </w:t>
+            </w:r>
+          </w:p>
+          <w:p/>
+          <w:p/>
+          <w:p>
+            <w:proofErr w:type="spellStart"/>
+            <w:r>
+              <w:t>get</w:t>
+            </w:r>
+            <w:r>
+              <w:t>Title</w:t>
+            </w:r>
+            <w:proofErr w:type="spellEnd"/>
+            <w:r>
+              <w:t xml:space="preserve"> (</w:t>
+            </w:r>
+            <w:r>
+              <w:t>)</w:t>
+            </w:r>
+            <w:r>
+              <w:t xml:space="preserve">:                                                     </w:t>
+            </w:r>
+            <w:r>
+              <w:t xml:space="preserve">            </w:t>
+            </w:r>
+            <w:r>
+              <w:t xml:space="preserve">  </w:t>
+            </w:r>
+            <w:r>
+              <w:t xml:space="preserve"> </w:t>
+            </w:r>
+            <w:r>
+              <w:t xml:space="preserve">-&gt; </w:t>
+            </w:r>
+            <w:r>
+              <w:t>Task</w:t>
+            </w:r>
+            <w:r>
+              <w:t xml:space="preserve"> Class</w:t>
+            </w:r>
+          </w:p>
+          <w:p/>
+          <w:p>
+            <w:proofErr w:type="spellStart"/>
+            <w:r>
+              <w:t>set</w:t>
+            </w:r>
+            <w:r>
+              <w:t>Title</w:t>
+            </w:r>
+            <w:proofErr w:type="spellEnd"/>
+            <w:r>
+              <w:t xml:space="preserve"> (String </w:t>
+            </w:r>
+            <w:r>
+              <w:t>title</w:t>
+            </w:r>
+            <w:r>
+              <w:t>)</w:t>
+            </w:r>
+            <w:r>
+              <w:t xml:space="preserve">: </w:t>
+            </w:r>
+            <w:r>
+              <w:t>title</w:t>
+            </w:r>
+            <w:r>
+              <w:t xml:space="preserve"> </w:t>
+            </w:r>
+            <w:r>
+              <w:t xml:space="preserve">     </w:t>
+            </w:r>
+            <w:r>
+              <w:t xml:space="preserve">    </w:t>
+            </w:r>
+            <w:r>
+              <w:t xml:space="preserve">       </w:t>
+            </w:r>
+            <w:r>
+              <w:t xml:space="preserve">                        </w:t>
+            </w:r>
+            <w:r>
+              <w:t xml:space="preserve"> </w:t>
+            </w:r>
+            <w:r>
+              <w:t xml:space="preserve">-&gt; </w:t>
+            </w:r>
+            <w:r>
+              <w:t xml:space="preserve">Task </w:t>
+            </w:r>
+            <w:r>
+              <w:t>Class</w:t>
+            </w:r>
+          </w:p>
+          <w:p/>
+          <w:p>
+            <w:proofErr w:type="spellStart"/>
+            <w:r>
+              <w:t>get</w:t>
+            </w:r>
+            <w:r>
+              <w:t>Description</w:t>
+            </w:r>
+            <w:proofErr w:type="spellEnd"/>
+            <w:r>
+              <w:t xml:space="preserve"> ():                                                    </w:t>
+            </w:r>
+            <w:r>
+              <w:t xml:space="preserve"> </w:t>
+            </w:r>
+            <w:r>
+              <w:t xml:space="preserve">  </w:t>
+            </w:r>
+            <w:r>
+              <w:t xml:space="preserve"> -&gt; </w:t>
+            </w:r>
+            <w:r>
+              <w:t xml:space="preserve">Task </w:t>
+            </w:r>
+            <w:r>
+              <w:t>Class</w:t>
+            </w:r>
+          </w:p>
+          <w:p/>
+          <w:p>
+            <w:proofErr w:type="spellStart"/>
+            <w:r>
+              <w:t>setDescription</w:t>
+            </w:r>
+            <w:proofErr w:type="spellEnd"/>
+            <w:r>
+              <w:t xml:space="preserve"> (</w:t>
+            </w:r>
+            <w:r>
+              <w:t>String description</w:t>
+            </w:r>
+            <w:r>
+              <w:t xml:space="preserve">): </w:t>
+            </w:r>
+            <w:r>
               <w:t>description</w:t>
             </w:r>
             <w:r>
-              <w:t xml:space="preserve"> = String</w:t>
-            </w:r>
-            <w:r>
-              <w:t xml:space="preserve">, </w:t>
-            </w:r>
-            <w:r>
-              <w:t>Task.</w:t>
-            </w:r>
+              <w:t xml:space="preserve">    -&gt; </w:t>
+            </w:r>
+            <w:r>
+              <w:t xml:space="preserve">Task </w:t>
+            </w:r>
+            <w:r>
+              <w:t>Class</w:t>
+            </w:r>
+          </w:p>
+          <w:p/>
+          <w:p>
+            <w:proofErr w:type="spellStart"/>
+            <w:r>
+              <w:t>get</w:t>
+            </w:r>
+            <w:r>
+              <w:t>DateLimit</w:t>
+            </w:r>
+            <w:proofErr w:type="spellEnd"/>
+            <w:r>
+              <w:t xml:space="preserve"> ():                                                            -&gt; </w:t>
+            </w:r>
+            <w:r>
+              <w:t xml:space="preserve">Task </w:t>
+            </w:r>
+            <w:r>
+              <w:t>Class</w:t>
+            </w:r>
+          </w:p>
+          <w:p/>
+          <w:p>
+            <w:proofErr w:type="spellStart"/>
+            <w:r>
+              <w:t>set</w:t>
+            </w:r>
+            <w:r>
+              <w:t>DateLimit</w:t>
+            </w:r>
+            <w:proofErr w:type="spellEnd"/>
+            <w:r>
+              <w:t xml:space="preserve"> (</w:t>
+            </w:r>
+            <w:r>
+              <w:t xml:space="preserve">String </w:t>
+            </w:r>
+            <w:proofErr w:type="spellStart"/>
             <w:r>
               <w:t>dateLimit</w:t>
             </w:r>
-            <w:r>
-              <w:t xml:space="preserve"> = String</w:t>
-            </w:r>
-            <w:r>
-              <w:t xml:space="preserve">, </w:t>
-            </w:r>
-            <w:r>
-              <w:t>Task.</w:t>
+            <w:proofErr w:type="spellEnd"/>
+            <w:r>
+              <w:t>):</w:t>
+            </w:r>
+            <w:r>
+              <w:t xml:space="preserve"> </w:t>
+            </w:r>
+            <w:proofErr w:type="spellStart"/>
+            <w:r>
+              <w:t>dateLimit</w:t>
+            </w:r>
+            <w:proofErr w:type="spellEnd"/>
+            <w:r>
+              <w:t xml:space="preserve">              -&gt; </w:t>
+            </w:r>
+            <w:r>
+              <w:t xml:space="preserve">Task </w:t>
+            </w:r>
+            <w:r>
+              <w:t>Class</w:t>
+            </w:r>
+          </w:p>
+          <w:p/>
+          <w:p>
+            <w:proofErr w:type="spellStart"/>
+            <w:r>
+              <w:t>get</w:t>
+            </w:r>
+            <w:r>
+              <w:t>Priority</w:t>
+            </w:r>
+            <w:proofErr w:type="spellEnd"/>
+            <w:r>
+              <w:t xml:space="preserve"> ():                                                                -&gt; </w:t>
+            </w:r>
+            <w:r>
+              <w:t xml:space="preserve">Task </w:t>
+            </w:r>
+            <w:r>
+              <w:t>Class</w:t>
+            </w:r>
+          </w:p>
+          <w:p/>
+          <w:p>
+            <w:proofErr w:type="spellStart"/>
+            <w:r>
+              <w:t>set</w:t>
+            </w:r>
+            <w:r>
+              <w:t>Priority</w:t>
+            </w:r>
+            <w:proofErr w:type="spellEnd"/>
+            <w:r>
+              <w:t xml:space="preserve"> (</w:t>
+            </w:r>
+            <w:r>
+              <w:t>Priority priority</w:t>
+            </w:r>
+            <w:r>
+              <w:t xml:space="preserve">): </w:t>
             </w:r>
             <w:r>
               <w:t>priority</w:t>
             </w:r>
             <w:r>
-              <w:t xml:space="preserve"> = </w:t>
-            </w:r>
-            <w:r>
-              <w:t>Priority.PRIORITY V</w:t>
-            </w:r>
-            <w:r>
-              <w:t xml:space="preserve"> </w:t>
-            </w:r>
-            <w:r>
-              <w:t>Priority</w:t>
-            </w:r>
-            <w:r>
-              <w:t>.</w:t>
-            </w:r>
-            <w:r>
-              <w:t>NO_PRIORITY</w:t>
-            </w:r>
-            <w:r>
-              <w:t>}</w:t>
-            </w:r>
-          </w:p>
-        </w:tc>
-      </w:tr>
-      <w:tr>
-        <w:tc>
-          <w:tcPr>
-            <w:tcW w:w="8828" w:type="dxa"/>
-          </w:tcPr>
-          <w:p>
-            <w:r>
-              <w:t xml:space="preserve">Primitive Operations: </w:t>
+              <w:t xml:space="preserve">           </w:t>
+            </w:r>
+            <w:r>
+              <w:t xml:space="preserve">   </w:t>
+            </w:r>
+            <w:r>
+              <w:t xml:space="preserve">         -&gt; </w:t>
+            </w:r>
+            <w:r>
+              <w:t xml:space="preserve">Task </w:t>
+            </w:r>
+            <w:r>
+              <w:t>Class</w:t>
             </w:r>
           </w:p>
           <w:p/>
@@ -866,6 +1227,7 @@
         </w:tc>
       </w:tr>
     </w:tbl>
+    <w:p/>
     <w:p/>
     <w:p/>
     <w:tbl>
@@ -883,53 +1245,58 @@
             <w:tcW w:w="8828" w:type="dxa"/>
           </w:tcPr>
           <w:p>
-            <w:r>
-              <w:t xml:space="preserve">TAD </w:t>
-            </w:r>
-            <w:r>
-              <w:t>Stacks</w:t>
-            </w:r>
-          </w:p>
-        </w:tc>
-      </w:tr>
-      <w:tr>
-        <w:tc>
-          <w:tcPr>
-            <w:tcW w:w="8828" w:type="dxa"/>
-          </w:tcPr>
-          <w:p/>
-        </w:tc>
-      </w:tr>
-      <w:tr>
-        <w:tc>
-          <w:tcPr>
-            <w:tcW w:w="8828" w:type="dxa"/>
-          </w:tcPr>
-          <w:p>
-            <w:r>
-              <w:t>{inv: }</w:t>
-            </w:r>
-          </w:p>
-        </w:tc>
-      </w:tr>
-      <w:tr>
-        <w:tc>
-          <w:tcPr>
-            <w:tcW w:w="8828" w:type="dxa"/>
-          </w:tcPr>
-          <w:p>
-            <w:r>
-              <w:t xml:space="preserve">Primitive Operations: </w:t>
-            </w:r>
-          </w:p>
-          <w:p/>
-          <w:p/>
+            <w:proofErr w:type="spellStart"/>
+            <w:r>
+              <w:t>get</w:t>
+            </w:r>
+            <w:r>
+              <w:t>Title</w:t>
+            </w:r>
+            <w:proofErr w:type="spellEnd"/>
+            <w:r>
+              <w:t xml:space="preserve"> (</w:t>
+            </w:r>
+            <w:r>
+              <w:t>)</w:t>
+            </w:r>
+            <w:r>
+              <w:t xml:space="preserve">: </w:t>
+            </w:r>
+          </w:p>
+          <w:p>
+            <w:r>
+              <w:t xml:space="preserve">*Returns the </w:t>
+            </w:r>
+            <w:r>
+              <w:t xml:space="preserve">task’s </w:t>
+            </w:r>
+            <w:r>
+              <w:t>title</w:t>
+            </w:r>
+          </w:p>
+        </w:tc>
+      </w:tr>
+      <w:tr>
+        <w:tc>
+          <w:tcPr>
+            <w:tcW w:w="8828" w:type="dxa"/>
+          </w:tcPr>
+          <w:p/>
+          <w:p>
+            <w:r>
+              <w:t>(Pre: TRUE)</w:t>
+            </w:r>
+          </w:p>
+          <w:p/>
+          <w:p>
+            <w:r>
+              <w:t>(Post: Action U {actionType})</w:t>
+            </w:r>
+          </w:p>
           <w:p/>
         </w:tc>
       </w:tr>
     </w:tbl>
-    <w:p/>
-    <w:p/>
     <w:p/>
     <w:tbl>
       <w:tblPr>
@@ -946,51 +1313,70 @@
             <w:tcW w:w="8828" w:type="dxa"/>
           </w:tcPr>
           <w:p>
-            <w:r>
-              <w:t xml:space="preserve">TAD </w:t>
-            </w:r>
-            <w:r>
-              <w:t>Priority Queue</w:t>
-            </w:r>
-          </w:p>
-        </w:tc>
-      </w:tr>
-      <w:tr>
-        <w:tc>
-          <w:tcPr>
-            <w:tcW w:w="8828" w:type="dxa"/>
-          </w:tcPr>
-          <w:p/>
-        </w:tc>
-      </w:tr>
-      <w:tr>
-        <w:tc>
-          <w:tcPr>
-            <w:tcW w:w="8828" w:type="dxa"/>
-          </w:tcPr>
-          <w:p>
-            <w:r>
-              <w:t>{inv: }</w:t>
-            </w:r>
-          </w:p>
-        </w:tc>
-      </w:tr>
-      <w:tr>
-        <w:tc>
-          <w:tcPr>
-            <w:tcW w:w="8828" w:type="dxa"/>
-          </w:tcPr>
-          <w:p>
-            <w:r>
-              <w:t xml:space="preserve">Primitive Operations: </w:t>
-            </w:r>
-          </w:p>
-          <w:p/>
-          <w:p/>
+            <w:proofErr w:type="spellStart"/>
+            <w:r>
+              <w:t>s</w:t>
+            </w:r>
+            <w:r>
+              <w:t>et</w:t>
+            </w:r>
+            <w:r>
+              <w:t>Title</w:t>
+            </w:r>
+            <w:proofErr w:type="spellEnd"/>
+            <w:r>
+              <w:t xml:space="preserve"> (String </w:t>
+            </w:r>
+            <w:r>
+              <w:t>title</w:t>
+            </w:r>
+            <w:r>
+              <w:t>)</w:t>
+            </w:r>
+            <w:r>
+              <w:t xml:space="preserve">: </w:t>
+            </w:r>
+          </w:p>
+          <w:p>
+            <w:r>
+              <w:t xml:space="preserve">*Stablishes a new </w:t>
+            </w:r>
+            <w:r>
+              <w:t>task title</w:t>
+            </w:r>
+          </w:p>
+        </w:tc>
+      </w:tr>
+      <w:tr>
+        <w:tc>
+          <w:tcPr>
+            <w:tcW w:w="8828" w:type="dxa"/>
+          </w:tcPr>
+          <w:p/>
+          <w:p>
+            <w:r>
+              <w:t xml:space="preserve">(Pre: </w:t>
+            </w:r>
+            <w:proofErr w:type="spellStart"/>
+            <w:r>
+              <w:t>newTaskTitle</w:t>
+            </w:r>
+            <w:proofErr w:type="spellEnd"/>
+            <w:r>
+              <w:t>)</w:t>
+            </w:r>
+          </w:p>
+          <w:p/>
+          <w:p>
+            <w:r>
+              <w:t>(Post: TRUE)</w:t>
+            </w:r>
+          </w:p>
           <w:p/>
         </w:tc>
       </w:tr>
     </w:tbl>
+    <w:p/>
     <w:p/>
     <w:p/>
     <w:tbl>
@@ -1008,6 +1394,629 @@
             <w:tcW w:w="8828" w:type="dxa"/>
           </w:tcPr>
           <w:p>
+            <w:proofErr w:type="spellStart"/>
+            <w:r>
+              <w:t>getDescription</w:t>
+            </w:r>
+            <w:proofErr w:type="spellEnd"/>
+            <w:r>
+              <w:t xml:space="preserve"> (</w:t>
+            </w:r>
+            <w:r>
+              <w:t>)</w:t>
+            </w:r>
+            <w:r>
+              <w:t xml:space="preserve">: </w:t>
+            </w:r>
+          </w:p>
+          <w:p>
+            <w:r>
+              <w:t xml:space="preserve">*Returns the task’s </w:t>
+            </w:r>
+            <w:r>
+              <w:t>description</w:t>
+            </w:r>
+          </w:p>
+        </w:tc>
+      </w:tr>
+      <w:tr>
+        <w:tc>
+          <w:tcPr>
+            <w:tcW w:w="8828" w:type="dxa"/>
+          </w:tcPr>
+          <w:p/>
+          <w:p>
+            <w:r>
+              <w:t>(Pre: TRUE)</w:t>
+            </w:r>
+          </w:p>
+          <w:p/>
+          <w:p>
+            <w:r>
+              <w:t xml:space="preserve">(Post: </w:t>
+            </w:r>
+            <w:r>
+              <w:t>Task</w:t>
+            </w:r>
+            <w:r>
+              <w:t xml:space="preserve"> U {</w:t>
+            </w:r>
+            <w:r>
+              <w:t>description</w:t>
+            </w:r>
+            <w:r>
+              <w:t>})</w:t>
+            </w:r>
+          </w:p>
+          <w:p/>
+        </w:tc>
+      </w:tr>
+    </w:tbl>
+    <w:p/>
+    <w:tbl>
+      <w:tblPr>
+        <w:tblStyle w:val="Tablaconcuadrcula"/>
+        <w:tblW w:w="0" w:type="auto"/>
+        <w:tblLook w:val="04A0" w:firstRow="1" w:lastRow="0" w:firstColumn="1" w:lastColumn="0" w:noHBand="0" w:noVBand="1"/>
+      </w:tblPr>
+      <w:tblGrid>
+        <w:gridCol w:w="8828"/>
+      </w:tblGrid>
+      <w:tr>
+        <w:tc>
+          <w:tcPr>
+            <w:tcW w:w="8828" w:type="dxa"/>
+          </w:tcPr>
+          <w:p>
+            <w:proofErr w:type="spellStart"/>
+            <w:r>
+              <w:t>setDescription</w:t>
+            </w:r>
+            <w:proofErr w:type="spellEnd"/>
+            <w:r>
+              <w:t xml:space="preserve"> (String </w:t>
+            </w:r>
+            <w:r>
+              <w:t>description</w:t>
+            </w:r>
+            <w:r>
+              <w:t>)</w:t>
+            </w:r>
+            <w:r>
+              <w:t xml:space="preserve">: </w:t>
+            </w:r>
+          </w:p>
+          <w:p>
+            <w:r>
+              <w:t xml:space="preserve">*Stablishes a new task </w:t>
+            </w:r>
+            <w:r>
+              <w:t>description</w:t>
+            </w:r>
+          </w:p>
+        </w:tc>
+      </w:tr>
+      <w:tr>
+        <w:tc>
+          <w:tcPr>
+            <w:tcW w:w="8828" w:type="dxa"/>
+          </w:tcPr>
+          <w:p/>
+          <w:p>
+            <w:r>
+              <w:t xml:space="preserve">(Pre: </w:t>
+            </w:r>
+            <w:proofErr w:type="spellStart"/>
+            <w:r>
+              <w:t>newTaskDescription</w:t>
+            </w:r>
+            <w:proofErr w:type="spellEnd"/>
+            <w:r>
+              <w:t>)</w:t>
+            </w:r>
+          </w:p>
+          <w:p/>
+          <w:p>
+            <w:r>
+              <w:t>(Post: TRUE)</w:t>
+            </w:r>
+          </w:p>
+          <w:p/>
+        </w:tc>
+      </w:tr>
+    </w:tbl>
+    <w:p/>
+    <w:p/>
+    <w:p/>
+    <w:tbl>
+      <w:tblPr>
+        <w:tblStyle w:val="Tablaconcuadrcula"/>
+        <w:tblW w:w="0" w:type="auto"/>
+        <w:tblLook w:val="04A0" w:firstRow="1" w:lastRow="0" w:firstColumn="1" w:lastColumn="0" w:noHBand="0" w:noVBand="1"/>
+      </w:tblPr>
+      <w:tblGrid>
+        <w:gridCol w:w="8828"/>
+      </w:tblGrid>
+      <w:tr>
+        <w:tc>
+          <w:tcPr>
+            <w:tcW w:w="8828" w:type="dxa"/>
+          </w:tcPr>
+          <w:p>
+            <w:proofErr w:type="spellStart"/>
+            <w:r>
+              <w:t>get</w:t>
+            </w:r>
+            <w:r>
+              <w:t>DateLimit</w:t>
+            </w:r>
+            <w:proofErr w:type="spellEnd"/>
+            <w:r>
+              <w:t xml:space="preserve"> (</w:t>
+            </w:r>
+            <w:r>
+              <w:t>)</w:t>
+            </w:r>
+            <w:r>
+              <w:t xml:space="preserve">: </w:t>
+            </w:r>
+          </w:p>
+          <w:p>
+            <w:r>
+              <w:t xml:space="preserve">*Returns the task’s </w:t>
+            </w:r>
+            <w:r>
+              <w:t>date limit</w:t>
+            </w:r>
+          </w:p>
+        </w:tc>
+      </w:tr>
+      <w:tr>
+        <w:tc>
+          <w:tcPr>
+            <w:tcW w:w="8828" w:type="dxa"/>
+          </w:tcPr>
+          <w:p/>
+          <w:p>
+            <w:r>
+              <w:t>(Pre: TRUE)</w:t>
+            </w:r>
+          </w:p>
+          <w:p/>
+          <w:p>
+            <w:r>
+              <w:t xml:space="preserve">(Post: </w:t>
+            </w:r>
+            <w:r>
+              <w:t>Task</w:t>
+            </w:r>
+            <w:r>
+              <w:t xml:space="preserve"> U {</w:t>
+            </w:r>
+            <w:proofErr w:type="spellStart"/>
+            <w:r>
+              <w:t>dateLimit</w:t>
+            </w:r>
+            <w:proofErr w:type="spellEnd"/>
+            <w:r>
+              <w:t>})</w:t>
+            </w:r>
+          </w:p>
+          <w:p/>
+        </w:tc>
+      </w:tr>
+    </w:tbl>
+    <w:p/>
+    <w:tbl>
+      <w:tblPr>
+        <w:tblStyle w:val="Tablaconcuadrcula"/>
+        <w:tblW w:w="0" w:type="auto"/>
+        <w:tblLook w:val="04A0" w:firstRow="1" w:lastRow="0" w:firstColumn="1" w:lastColumn="0" w:noHBand="0" w:noVBand="1"/>
+      </w:tblPr>
+      <w:tblGrid>
+        <w:gridCol w:w="8828"/>
+      </w:tblGrid>
+      <w:tr>
+        <w:tc>
+          <w:tcPr>
+            <w:tcW w:w="8828" w:type="dxa"/>
+          </w:tcPr>
+          <w:p>
+            <w:proofErr w:type="spellStart"/>
+            <w:r>
+              <w:t>s</w:t>
+            </w:r>
+            <w:r>
+              <w:t>et</w:t>
+            </w:r>
+            <w:r>
+              <w:t>DateLimit</w:t>
+            </w:r>
+            <w:proofErr w:type="spellEnd"/>
+            <w:r>
+              <w:t xml:space="preserve"> (String </w:t>
+            </w:r>
+            <w:proofErr w:type="spellStart"/>
+            <w:r>
+              <w:t>dateLimit</w:t>
+            </w:r>
+            <w:proofErr w:type="spellEnd"/>
+            <w:r>
+              <w:t>)</w:t>
+            </w:r>
+            <w:r>
+              <w:t xml:space="preserve">: </w:t>
+            </w:r>
+          </w:p>
+          <w:p>
+            <w:r>
+              <w:t xml:space="preserve">*Stablishes a new task </w:t>
+            </w:r>
+            <w:r>
+              <w:t>date limit</w:t>
+            </w:r>
+          </w:p>
+        </w:tc>
+      </w:tr>
+      <w:tr>
+        <w:tc>
+          <w:tcPr>
+            <w:tcW w:w="8828" w:type="dxa"/>
+          </w:tcPr>
+          <w:p/>
+          <w:p>
+            <w:r>
+              <w:t xml:space="preserve">(Pre: </w:t>
+            </w:r>
+            <w:proofErr w:type="spellStart"/>
+            <w:r>
+              <w:t>newTask</w:t>
+            </w:r>
+            <w:r>
+              <w:t>DateLimit</w:t>
+            </w:r>
+            <w:proofErr w:type="spellEnd"/>
+            <w:r>
+              <w:t>)</w:t>
+            </w:r>
+          </w:p>
+          <w:p/>
+          <w:p>
+            <w:r>
+              <w:t>(Post: TRUE)</w:t>
+            </w:r>
+          </w:p>
+          <w:p/>
+        </w:tc>
+      </w:tr>
+    </w:tbl>
+    <w:p/>
+    <w:p/>
+    <w:p/>
+    <w:tbl>
+      <w:tblPr>
+        <w:tblStyle w:val="Tablaconcuadrcula"/>
+        <w:tblW w:w="0" w:type="auto"/>
+        <w:tblLook w:val="04A0" w:firstRow="1" w:lastRow="0" w:firstColumn="1" w:lastColumn="0" w:noHBand="0" w:noVBand="1"/>
+      </w:tblPr>
+      <w:tblGrid>
+        <w:gridCol w:w="8828"/>
+      </w:tblGrid>
+      <w:tr>
+        <w:tc>
+          <w:tcPr>
+            <w:tcW w:w="8828" w:type="dxa"/>
+          </w:tcPr>
+          <w:p>
+            <w:proofErr w:type="spellStart"/>
+            <w:r>
+              <w:t>get</w:t>
+            </w:r>
+            <w:r>
+              <w:t>Prio</w:t>
+            </w:r>
+            <w:r>
+              <w:t>rity</w:t>
+            </w:r>
+            <w:proofErr w:type="spellEnd"/>
+            <w:r>
+              <w:t xml:space="preserve"> (</w:t>
+            </w:r>
+            <w:r>
+              <w:t>)</w:t>
+            </w:r>
+            <w:r>
+              <w:t xml:space="preserve">: </w:t>
+            </w:r>
+          </w:p>
+          <w:p>
+            <w:r>
+              <w:t xml:space="preserve">*Returns the task’s </w:t>
+            </w:r>
+            <w:r>
+              <w:t>priority</w:t>
+            </w:r>
+          </w:p>
+        </w:tc>
+      </w:tr>
+      <w:tr>
+        <w:tc>
+          <w:tcPr>
+            <w:tcW w:w="8828" w:type="dxa"/>
+          </w:tcPr>
+          <w:p/>
+          <w:p>
+            <w:r>
+              <w:t>(Pre: TRUE)</w:t>
+            </w:r>
+          </w:p>
+          <w:p/>
+          <w:p>
+            <w:r>
+              <w:t xml:space="preserve">(Post: </w:t>
+            </w:r>
+            <w:r>
+              <w:t>Task</w:t>
+            </w:r>
+            <w:r>
+              <w:t xml:space="preserve"> U {</w:t>
+            </w:r>
+            <w:r>
+              <w:t>priority</w:t>
+            </w:r>
+            <w:r>
+              <w:t>})</w:t>
+            </w:r>
+          </w:p>
+          <w:p/>
+        </w:tc>
+      </w:tr>
+    </w:tbl>
+    <w:p/>
+    <w:tbl>
+      <w:tblPr>
+        <w:tblStyle w:val="Tablaconcuadrcula"/>
+        <w:tblW w:w="0" w:type="auto"/>
+        <w:tblLook w:val="04A0" w:firstRow="1" w:lastRow="0" w:firstColumn="1" w:lastColumn="0" w:noHBand="0" w:noVBand="1"/>
+      </w:tblPr>
+      <w:tblGrid>
+        <w:gridCol w:w="8828"/>
+      </w:tblGrid>
+      <w:tr>
+        <w:tc>
+          <w:tcPr>
+            <w:tcW w:w="8828" w:type="dxa"/>
+          </w:tcPr>
+          <w:p>
+            <w:proofErr w:type="spellStart"/>
+            <w:r>
+              <w:t>s</w:t>
+            </w:r>
+            <w:r>
+              <w:t>et</w:t>
+            </w:r>
+            <w:r>
+              <w:t>Priority</w:t>
+            </w:r>
+            <w:proofErr w:type="spellEnd"/>
+            <w:r>
+              <w:t xml:space="preserve"> (</w:t>
+            </w:r>
+            <w:r>
+              <w:t>Priority</w:t>
+            </w:r>
+            <w:r>
+              <w:t xml:space="preserve"> priority</w:t>
+            </w:r>
+            <w:r>
+              <w:t>)</w:t>
+            </w:r>
+            <w:r>
+              <w:t xml:space="preserve">: </w:t>
+            </w:r>
+          </w:p>
+          <w:p>
+            <w:r>
+              <w:t>*Stablishes a new tas</w:t>
+            </w:r>
+            <w:r>
+              <w:t xml:space="preserve">k </w:t>
+            </w:r>
+            <w:proofErr w:type="spellStart"/>
+            <w:r>
+              <w:t>pirority</w:t>
+            </w:r>
+            <w:proofErr w:type="spellEnd"/>
+          </w:p>
+        </w:tc>
+      </w:tr>
+      <w:tr>
+        <w:tc>
+          <w:tcPr>
+            <w:tcW w:w="8828" w:type="dxa"/>
+          </w:tcPr>
+          <w:p/>
+          <w:p>
+            <w:r>
+              <w:t>(</w:t>
+            </w:r>
+            <w:proofErr w:type="spellStart"/>
+            <w:proofErr w:type="gramStart"/>
+            <w:r>
+              <w:t>Pre:</w:t>
+            </w:r>
+            <w:r>
+              <w:t>newTaskPriority</w:t>
+            </w:r>
+            <w:proofErr w:type="spellEnd"/>
+            <w:proofErr w:type="gramEnd"/>
+            <w:r>
+              <w:t>)</w:t>
+            </w:r>
+          </w:p>
+          <w:p/>
+          <w:p>
+            <w:r>
+              <w:t>(Post: TRUE)</w:t>
+            </w:r>
+          </w:p>
+          <w:p/>
+        </w:tc>
+      </w:tr>
+    </w:tbl>
+    <w:p/>
+    <w:p/>
+    <w:p/>
+    <w:tbl>
+      <w:tblPr>
+        <w:tblStyle w:val="Tablaconcuadrcula"/>
+        <w:tblW w:w="0" w:type="auto"/>
+        <w:tblLook w:val="04A0" w:firstRow="1" w:lastRow="0" w:firstColumn="1" w:lastColumn="0" w:noHBand="0" w:noVBand="1"/>
+      </w:tblPr>
+      <w:tblGrid>
+        <w:gridCol w:w="8828"/>
+      </w:tblGrid>
+      <w:tr>
+        <w:tc>
+          <w:tcPr>
+            <w:tcW w:w="8828" w:type="dxa"/>
+          </w:tcPr>
+          <w:p>
+            <w:r>
+              <w:t xml:space="preserve">TAD </w:t>
+            </w:r>
+            <w:r>
+              <w:t>Stacks</w:t>
+            </w:r>
+          </w:p>
+        </w:tc>
+      </w:tr>
+      <w:tr>
+        <w:tc>
+          <w:tcPr>
+            <w:tcW w:w="8828" w:type="dxa"/>
+          </w:tcPr>
+          <w:p/>
+        </w:tc>
+      </w:tr>
+      <w:tr>
+        <w:tc>
+          <w:tcPr>
+            <w:tcW w:w="8828" w:type="dxa"/>
+          </w:tcPr>
+          <w:p>
+            <w:r>
+              <w:t>{inv</w:t>
+            </w:r>
+            <w:proofErr w:type="gramStart"/>
+            <w:r>
+              <w:t>: }</w:t>
+            </w:r>
+            <w:proofErr w:type="gramEnd"/>
+          </w:p>
+        </w:tc>
+      </w:tr>
+      <w:tr>
+        <w:tc>
+          <w:tcPr>
+            <w:tcW w:w="8828" w:type="dxa"/>
+          </w:tcPr>
+          <w:p>
+            <w:r>
+              <w:t xml:space="preserve">Primitive Operations: </w:t>
+            </w:r>
+          </w:p>
+          <w:p/>
+          <w:p/>
+          <w:p/>
+        </w:tc>
+      </w:tr>
+    </w:tbl>
+    <w:p/>
+    <w:p/>
+    <w:p/>
+    <w:tbl>
+      <w:tblPr>
+        <w:tblStyle w:val="Tablaconcuadrcula"/>
+        <w:tblW w:w="0" w:type="auto"/>
+        <w:tblLook w:val="04A0" w:firstRow="1" w:lastRow="0" w:firstColumn="1" w:lastColumn="0" w:noHBand="0" w:noVBand="1"/>
+      </w:tblPr>
+      <w:tblGrid>
+        <w:gridCol w:w="8828"/>
+      </w:tblGrid>
+      <w:tr>
+        <w:tc>
+          <w:tcPr>
+            <w:tcW w:w="8828" w:type="dxa"/>
+          </w:tcPr>
+          <w:p>
+            <w:r>
+              <w:t xml:space="preserve">TAD </w:t>
+            </w:r>
+            <w:r>
+              <w:t>Priority Queue</w:t>
+            </w:r>
+          </w:p>
+        </w:tc>
+      </w:tr>
+      <w:tr>
+        <w:tc>
+          <w:tcPr>
+            <w:tcW w:w="8828" w:type="dxa"/>
+          </w:tcPr>
+          <w:p/>
+        </w:tc>
+      </w:tr>
+      <w:tr>
+        <w:tc>
+          <w:tcPr>
+            <w:tcW w:w="8828" w:type="dxa"/>
+          </w:tcPr>
+          <w:p>
+            <w:r>
+              <w:t>{inv</w:t>
+            </w:r>
+            <w:proofErr w:type="gramStart"/>
+            <w:r>
+              <w:t>: }</w:t>
+            </w:r>
+            <w:proofErr w:type="gramEnd"/>
+          </w:p>
+        </w:tc>
+      </w:tr>
+      <w:tr>
+        <w:tc>
+          <w:tcPr>
+            <w:tcW w:w="8828" w:type="dxa"/>
+          </w:tcPr>
+          <w:p>
+            <w:r>
+              <w:t xml:space="preserve">Primitive Operations: </w:t>
+            </w:r>
+          </w:p>
+          <w:p/>
+          <w:p/>
+          <w:p/>
+        </w:tc>
+      </w:tr>
+    </w:tbl>
+    <w:p/>
+    <w:p/>
+    <w:tbl>
+      <w:tblPr>
+        <w:tblStyle w:val="Tablaconcuadrcula"/>
+        <w:tblW w:w="0" w:type="auto"/>
+        <w:tblLook w:val="04A0" w:firstRow="1" w:lastRow="0" w:firstColumn="1" w:lastColumn="0" w:noHBand="0" w:noVBand="1"/>
+      </w:tblPr>
+      <w:tblGrid>
+        <w:gridCol w:w="8828"/>
+      </w:tblGrid>
+      <w:tr>
+        <w:tc>
+          <w:tcPr>
+            <w:tcW w:w="8828" w:type="dxa"/>
+          </w:tcPr>
+          <w:p>
             <w:r>
               <w:t>TAD Hash Tables</w:t>
             </w:r>
@@ -1029,8 +2038,14 @@
           </w:tcPr>
           <w:p>
             <w:r>
-              <w:t>{inv: }</w:t>
-            </w:r>
+              <w:lastRenderedPageBreak/>
+              <w:t>{inv</w:t>
+            </w:r>
+            <w:proofErr w:type="gramStart"/>
+            <w:r>
+              <w:t>: }</w:t>
+            </w:r>
+            <w:proofErr w:type="gramEnd"/>
           </w:p>
         </w:tc>
       </w:tr>
@@ -1466,6 +2481,7 @@
   <w:style w:type="character" w:default="1" w:styleId="Fuentedeprrafopredeter">
     <w:name w:val="Default Paragraph Font"/>
     <w:uiPriority w:val="1"/>
+    <w:semiHidden/>
     <w:unhideWhenUsed/>
   </w:style>
   <w:style w:type="table" w:default="1" w:styleId="Tablanormal">

</xml_diff>

<commit_message>
Se creo la tabla TAD de ¨Stacks¨
</commit_message>
<xml_diff>
--- a/Sistema de gestion de tareas y recordatorios/doc/Tablas TAD.docx
+++ b/Sistema de gestion de tareas y recordatorios/doc/Tablas TAD.docx
@@ -413,10 +413,7 @@
               <w:t>(Post:</w:t>
             </w:r>
             <w:r>
-              <w:t xml:space="preserve"> </w:t>
-            </w:r>
-            <w:r>
-              <w:t>TRUE</w:t>
+              <w:t xml:space="preserve"> TRUE</w:t>
             </w:r>
             <w:r>
               <w:t>)</w:t>
@@ -586,10 +583,7 @@
               <w:t>(Post:</w:t>
             </w:r>
             <w:r>
-              <w:t xml:space="preserve"> </w:t>
-            </w:r>
-            <w:r>
-              <w:t>TRUE</w:t>
+              <w:t xml:space="preserve"> TRUE</w:t>
             </w:r>
             <w:r>
               <w:t>)</w:t>
@@ -756,10 +750,7 @@
               <w:t>(Post:</w:t>
             </w:r>
             <w:r>
-              <w:t xml:space="preserve"> </w:t>
-            </w:r>
-            <w:r>
-              <w:t>TRUE</w:t>
+              <w:t xml:space="preserve"> TRUE</w:t>
             </w:r>
             <w:r>
               <w:t>)</w:t>
@@ -1047,10 +1038,7 @@
           <w:p>
             <w:proofErr w:type="spellStart"/>
             <w:r>
-              <w:t>get</w:t>
-            </w:r>
-            <w:r>
-              <w:t>Description</w:t>
+              <w:t>getDescription</w:t>
             </w:r>
             <w:proofErr w:type="spellEnd"/>
             <w:r>
@@ -1080,19 +1068,69 @@
             </w:r>
             <w:proofErr w:type="spellEnd"/>
             <w:r>
+              <w:t xml:space="preserve"> (String description): </w:t>
+            </w:r>
+            <w:r>
+              <w:t>description</w:t>
+            </w:r>
+            <w:r>
+              <w:t xml:space="preserve">    -&gt; </w:t>
+            </w:r>
+            <w:r>
+              <w:t xml:space="preserve">Task </w:t>
+            </w:r>
+            <w:r>
+              <w:t>Class</w:t>
+            </w:r>
+          </w:p>
+          <w:p/>
+          <w:p>
+            <w:proofErr w:type="spellStart"/>
+            <w:r>
+              <w:t>getDateLimit</w:t>
+            </w:r>
+            <w:proofErr w:type="spellEnd"/>
+            <w:r>
+              <w:t xml:space="preserve"> ():                                                            -&gt; </w:t>
+            </w:r>
+            <w:r>
+              <w:t xml:space="preserve">Task </w:t>
+            </w:r>
+            <w:r>
+              <w:t>Class</w:t>
+            </w:r>
+          </w:p>
+          <w:p/>
+          <w:p>
+            <w:proofErr w:type="spellStart"/>
+            <w:r>
+              <w:t>setDateLimit</w:t>
+            </w:r>
+            <w:proofErr w:type="spellEnd"/>
+            <w:r>
               <w:t xml:space="preserve"> (</w:t>
             </w:r>
             <w:r>
-              <w:t>String description</w:t>
-            </w:r>
-            <w:r>
-              <w:t xml:space="preserve">): </w:t>
-            </w:r>
-            <w:r>
-              <w:t>description</w:t>
-            </w:r>
-            <w:r>
-              <w:t xml:space="preserve">    -&gt; </w:t>
+              <w:t xml:space="preserve">String </w:t>
+            </w:r>
+            <w:proofErr w:type="spellStart"/>
+            <w:r>
+              <w:t>dateLimit</w:t>
+            </w:r>
+            <w:proofErr w:type="spellEnd"/>
+            <w:r>
+              <w:t>):</w:t>
+            </w:r>
+            <w:r>
+              <w:t xml:space="preserve"> </w:t>
+            </w:r>
+            <w:proofErr w:type="spellStart"/>
+            <w:r>
+              <w:t>dateLimit</w:t>
+            </w:r>
+            <w:proofErr w:type="spellEnd"/>
+            <w:r>
+              <w:t xml:space="preserve">              -&gt; </w:t>
             </w:r>
             <w:r>
               <w:t xml:space="preserve">Task </w:t>
@@ -1105,14 +1143,11 @@
           <w:p>
             <w:proofErr w:type="spellStart"/>
             <w:r>
-              <w:t>get</w:t>
-            </w:r>
-            <w:r>
-              <w:t>DateLimit</w:t>
-            </w:r>
-            <w:proofErr w:type="spellEnd"/>
-            <w:r>
-              <w:t xml:space="preserve"> ():                                                            -&gt; </w:t>
+              <w:t>getPriority</w:t>
+            </w:r>
+            <w:proofErr w:type="spellEnd"/>
+            <w:r>
+              <w:t xml:space="preserve"> ():                                                                -&gt; </w:t>
             </w:r>
             <w:r>
               <w:t xml:space="preserve">Task </w:t>
@@ -1125,82 +1160,11 @@
           <w:p>
             <w:proofErr w:type="spellStart"/>
             <w:r>
-              <w:t>set</w:t>
-            </w:r>
-            <w:r>
-              <w:t>DateLimit</w:t>
-            </w:r>
-            <w:proofErr w:type="spellEnd"/>
-            <w:r>
-              <w:t xml:space="preserve"> (</w:t>
-            </w:r>
-            <w:r>
-              <w:t xml:space="preserve">String </w:t>
-            </w:r>
-            <w:proofErr w:type="spellStart"/>
-            <w:r>
-              <w:t>dateLimit</w:t>
-            </w:r>
-            <w:proofErr w:type="spellEnd"/>
-            <w:r>
-              <w:t>):</w:t>
-            </w:r>
-            <w:r>
-              <w:t xml:space="preserve"> </w:t>
-            </w:r>
-            <w:proofErr w:type="spellStart"/>
-            <w:r>
-              <w:t>dateLimit</w:t>
-            </w:r>
-            <w:proofErr w:type="spellEnd"/>
-            <w:r>
-              <w:t xml:space="preserve">              -&gt; </w:t>
-            </w:r>
-            <w:r>
-              <w:t xml:space="preserve">Task </w:t>
-            </w:r>
-            <w:r>
-              <w:t>Class</w:t>
-            </w:r>
-          </w:p>
-          <w:p/>
-          <w:p>
-            <w:proofErr w:type="spellStart"/>
-            <w:r>
-              <w:t>get</w:t>
-            </w:r>
-            <w:r>
-              <w:t>Priority</w:t>
-            </w:r>
-            <w:proofErr w:type="spellEnd"/>
-            <w:r>
-              <w:t xml:space="preserve"> ():                                                                -&gt; </w:t>
-            </w:r>
-            <w:r>
-              <w:t xml:space="preserve">Task </w:t>
-            </w:r>
-            <w:r>
-              <w:t>Class</w:t>
-            </w:r>
-          </w:p>
-          <w:p/>
-          <w:p>
-            <w:proofErr w:type="spellStart"/>
-            <w:r>
-              <w:t>set</w:t>
-            </w:r>
-            <w:r>
-              <w:t>Priority</w:t>
-            </w:r>
-            <w:proofErr w:type="spellEnd"/>
-            <w:r>
-              <w:t xml:space="preserve"> (</w:t>
-            </w:r>
-            <w:r>
-              <w:t>Priority priority</w:t>
-            </w:r>
-            <w:r>
-              <w:t xml:space="preserve">): </w:t>
+              <w:t>setPriority</w:t>
+            </w:r>
+            <w:proofErr w:type="spellEnd"/>
+            <w:r>
+              <w:t xml:space="preserve"> (Priority priority): </w:t>
             </w:r>
             <w:r>
               <w:t>priority</w:t>
@@ -1411,10 +1375,7 @@
           </w:p>
           <w:p>
             <w:r>
-              <w:t xml:space="preserve">*Returns the task’s </w:t>
-            </w:r>
-            <w:r>
-              <w:t>description</w:t>
+              <w:t>*Returns the task’s description</w:t>
             </w:r>
           </w:p>
         </w:tc>
@@ -1433,13 +1394,7 @@
           <w:p/>
           <w:p>
             <w:r>
-              <w:t xml:space="preserve">(Post: </w:t>
-            </w:r>
-            <w:r>
-              <w:t>Task</w:t>
-            </w:r>
-            <w:r>
-              <w:t xml:space="preserve"> U {</w:t>
+              <w:t>(Post: Task U {</w:t>
             </w:r>
             <w:r>
               <w:t>description</w:t>
@@ -1896,44 +1851,117 @@
           <w:tcPr>
             <w:tcW w:w="8828" w:type="dxa"/>
           </w:tcPr>
-          <w:p/>
-        </w:tc>
-      </w:tr>
-      <w:tr>
-        <w:tc>
-          <w:tcPr>
-            <w:tcW w:w="8828" w:type="dxa"/>
-          </w:tcPr>
-          <w:p>
-            <w:r>
-              <w:t>{inv</w:t>
-            </w:r>
+          <w:p>
+            <w:r>
+              <w:t>Stack = {Elements = &lt;elements&gt;}</w:t>
+            </w:r>
+          </w:p>
+        </w:tc>
+      </w:tr>
+      <w:tr>
+        <w:tc>
+          <w:tcPr>
+            <w:tcW w:w="8828" w:type="dxa"/>
+          </w:tcPr>
+          <w:p>
+            <w:r>
+              <w:t xml:space="preserve">{inv: </w:t>
+            </w:r>
+            <w:proofErr w:type="spellStart"/>
+            <w:r>
+              <w:t>Stack.elements</w:t>
+            </w:r>
+            <w:proofErr w:type="spellEnd"/>
+            <w:r>
+              <w:t xml:space="preserve"> = List of Action}</w:t>
+            </w:r>
+          </w:p>
+        </w:tc>
+      </w:tr>
+      <w:tr>
+        <w:tc>
+          <w:tcPr>
+            <w:tcW w:w="8828" w:type="dxa"/>
+          </w:tcPr>
+          <w:p>
+            <w:r>
+              <w:t xml:space="preserve">Primitive Operations: </w:t>
+            </w:r>
+          </w:p>
+          <w:p>
+            <w:pPr>
+              <w:spacing w:after="0" w:line="240" w:lineRule="auto"/>
+            </w:pPr>
             <w:proofErr w:type="gramStart"/>
             <w:r>
-              <w:t>: }</w:t>
+              <w:t>push(</w:t>
             </w:r>
             <w:proofErr w:type="gramEnd"/>
-          </w:p>
-        </w:tc>
-      </w:tr>
-      <w:tr>
-        <w:tc>
-          <w:tcPr>
-            <w:tcW w:w="8828" w:type="dxa"/>
-          </w:tcPr>
-          <w:p>
-            <w:r>
-              <w:t xml:space="preserve">Primitive Operations: </w:t>
-            </w:r>
-          </w:p>
-          <w:p/>
+            <w:r>
+              <w:t>Action action): action -&gt; Stack</w:t>
+            </w:r>
+          </w:p>
+          <w:p>
+            <w:pPr>
+              <w:spacing w:after="0" w:line="240" w:lineRule="auto"/>
+            </w:pPr>
+          </w:p>
+          <w:p>
+            <w:pPr>
+              <w:spacing w:after="0" w:line="240" w:lineRule="auto"/>
+            </w:pPr>
+            <w:proofErr w:type="gramStart"/>
+            <w:r>
+              <w:t>pop(</w:t>
+            </w:r>
+            <w:proofErr w:type="gramEnd"/>
+            <w:r>
+              <w:t>): -&gt; Action</w:t>
+            </w:r>
+          </w:p>
+          <w:p>
+            <w:pPr>
+              <w:spacing w:after="0" w:line="240" w:lineRule="auto"/>
+            </w:pPr>
+          </w:p>
+          <w:p>
+            <w:pPr>
+              <w:spacing w:after="0" w:line="240" w:lineRule="auto"/>
+            </w:pPr>
+            <w:proofErr w:type="gramStart"/>
+            <w:r>
+              <w:t>peek(</w:t>
+            </w:r>
+            <w:proofErr w:type="gramEnd"/>
+            <w:r>
+              <w:t>): -&gt; Action</w:t>
+            </w:r>
+          </w:p>
+          <w:p>
+            <w:pPr>
+              <w:spacing w:after="0" w:line="240" w:lineRule="auto"/>
+            </w:pPr>
+          </w:p>
+          <w:p>
+            <w:proofErr w:type="spellStart"/>
+            <w:proofErr w:type="gramStart"/>
+            <w:r>
+              <w:t>isEmpty</w:t>
+            </w:r>
+            <w:proofErr w:type="spellEnd"/>
+            <w:r>
+              <w:t>(</w:t>
+            </w:r>
+            <w:proofErr w:type="gramEnd"/>
+            <w:r>
+              <w:t>): -&gt; Boolean</w:t>
+            </w:r>
+          </w:p>
           <w:p/>
           <w:p/>
         </w:tc>
       </w:tr>
     </w:tbl>
-    <w:p/>
-    <w:p/>
     <w:p/>
     <w:tbl>
       <w:tblPr>
@@ -1950,57 +1978,43 @@
             <w:tcW w:w="8828" w:type="dxa"/>
           </w:tcPr>
           <w:p>
-            <w:r>
-              <w:t xml:space="preserve">TAD </w:t>
-            </w:r>
-            <w:r>
-              <w:t>Priority Queue</w:t>
-            </w:r>
-          </w:p>
-        </w:tc>
-      </w:tr>
-      <w:tr>
-        <w:tc>
-          <w:tcPr>
-            <w:tcW w:w="8828" w:type="dxa"/>
-          </w:tcPr>
-          <w:p/>
-        </w:tc>
-      </w:tr>
-      <w:tr>
-        <w:tc>
-          <w:tcPr>
-            <w:tcW w:w="8828" w:type="dxa"/>
-          </w:tcPr>
-          <w:p>
-            <w:r>
-              <w:t>{inv</w:t>
-            </w:r>
             <w:proofErr w:type="gramStart"/>
             <w:r>
-              <w:t>: }</w:t>
+              <w:t>push(</w:t>
             </w:r>
             <w:proofErr w:type="gramEnd"/>
-          </w:p>
-        </w:tc>
-      </w:tr>
-      <w:tr>
-        <w:tc>
-          <w:tcPr>
-            <w:tcW w:w="8828" w:type="dxa"/>
-          </w:tcPr>
-          <w:p>
-            <w:r>
-              <w:t xml:space="preserve">Primitive Operations: </w:t>
-            </w:r>
-          </w:p>
-          <w:p/>
-          <w:p/>
-          <w:p/>
+            <w:r>
+              <w:t>Action action): *Adds an action to the top of the stack</w:t>
+            </w:r>
+          </w:p>
+        </w:tc>
+      </w:tr>
+      <w:tr>
+        <w:tc>
+          <w:tcPr>
+            <w:tcW w:w="8828" w:type="dxa"/>
+          </w:tcPr>
+          <w:p>
+            <w:pPr>
+              <w:spacing w:after="0" w:line="240" w:lineRule="auto"/>
+            </w:pPr>
+            <w:r>
+              <w:t>(Pre: action ≠ null)</w:t>
+            </w:r>
+          </w:p>
+          <w:p>
+            <w:pPr>
+              <w:spacing w:after="0" w:line="240" w:lineRule="auto"/>
+            </w:pPr>
+          </w:p>
+          <w:p>
+            <w:r>
+              <w:t>(Post: Stack U {action})</w:t>
+            </w:r>
+          </w:p>
         </w:tc>
       </w:tr>
     </w:tbl>
-    <w:p/>
     <w:p/>
     <w:tbl>
       <w:tblPr>
@@ -2017,6 +2031,238 @@
             <w:tcW w:w="8828" w:type="dxa"/>
           </w:tcPr>
           <w:p>
+            <w:proofErr w:type="gramStart"/>
+            <w:r>
+              <w:t>pop(</w:t>
+            </w:r>
+            <w:proofErr w:type="gramEnd"/>
+            <w:r>
+              <w:t>): *Removes and returns the action at the top of the stack</w:t>
+            </w:r>
+          </w:p>
+        </w:tc>
+      </w:tr>
+      <w:tr>
+        <w:tc>
+          <w:tcPr>
+            <w:tcW w:w="8828" w:type="dxa"/>
+          </w:tcPr>
+          <w:p>
+            <w:pPr>
+              <w:spacing w:after="0" w:line="240" w:lineRule="auto"/>
+            </w:pPr>
+            <w:r>
+              <w:t>(Pre: Stack ≠ empty)</w:t>
+            </w:r>
+          </w:p>
+          <w:p>
+            <w:pPr>
+              <w:spacing w:after="0" w:line="240" w:lineRule="auto"/>
+            </w:pPr>
+          </w:p>
+          <w:p>
+            <w:r>
+              <w:t>(Post: Action)</w:t>
+            </w:r>
+          </w:p>
+        </w:tc>
+      </w:tr>
+    </w:tbl>
+    <w:p/>
+    <w:tbl>
+      <w:tblPr>
+        <w:tblStyle w:val="Tablaconcuadrcula"/>
+        <w:tblW w:w="0" w:type="auto"/>
+        <w:tblLook w:val="04A0" w:firstRow="1" w:lastRow="0" w:firstColumn="1" w:lastColumn="0" w:noHBand="0" w:noVBand="1"/>
+      </w:tblPr>
+      <w:tblGrid>
+        <w:gridCol w:w="8828"/>
+      </w:tblGrid>
+      <w:tr>
+        <w:tc>
+          <w:tcPr>
+            <w:tcW w:w="8828" w:type="dxa"/>
+          </w:tcPr>
+          <w:p>
+            <w:proofErr w:type="gramStart"/>
+            <w:r>
+              <w:lastRenderedPageBreak/>
+              <w:t>peek(</w:t>
+            </w:r>
+            <w:proofErr w:type="gramEnd"/>
+            <w:r>
+              <w:t>): *Returns the action at the top of the stack without removing it</w:t>
+            </w:r>
+          </w:p>
+        </w:tc>
+      </w:tr>
+      <w:tr>
+        <w:tc>
+          <w:tcPr>
+            <w:tcW w:w="8828" w:type="dxa"/>
+          </w:tcPr>
+          <w:p>
+            <w:pPr>
+              <w:spacing w:after="0" w:line="240" w:lineRule="auto"/>
+            </w:pPr>
+            <w:r>
+              <w:t>(Pre: Stack ≠ empty)</w:t>
+            </w:r>
+          </w:p>
+          <w:p>
+            <w:pPr>
+              <w:spacing w:after="0" w:line="240" w:lineRule="auto"/>
+            </w:pPr>
+          </w:p>
+          <w:p>
+            <w:r>
+              <w:t>(Post: Action)</w:t>
+            </w:r>
+          </w:p>
+        </w:tc>
+      </w:tr>
+    </w:tbl>
+    <w:p/>
+    <w:tbl>
+      <w:tblPr>
+        <w:tblStyle w:val="Tablaconcuadrcula"/>
+        <w:tblW w:w="0" w:type="auto"/>
+        <w:tblLook w:val="04A0" w:firstRow="1" w:lastRow="0" w:firstColumn="1" w:lastColumn="0" w:noHBand="0" w:noVBand="1"/>
+      </w:tblPr>
+      <w:tblGrid>
+        <w:gridCol w:w="8828"/>
+      </w:tblGrid>
+      <w:tr>
+        <w:tc>
+          <w:tcPr>
+            <w:tcW w:w="8828" w:type="dxa"/>
+          </w:tcPr>
+          <w:p>
+            <w:proofErr w:type="spellStart"/>
+            <w:proofErr w:type="gramStart"/>
+            <w:r>
+              <w:t>isEmpty</w:t>
+            </w:r>
+            <w:proofErr w:type="spellEnd"/>
+            <w:r>
+              <w:t>(</w:t>
+            </w:r>
+            <w:proofErr w:type="gramEnd"/>
+            <w:r>
+              <w:t>): *Checks if the stack is empty</w:t>
+            </w:r>
+          </w:p>
+        </w:tc>
+      </w:tr>
+      <w:tr>
+        <w:tc>
+          <w:tcPr>
+            <w:tcW w:w="8828" w:type="dxa"/>
+          </w:tcPr>
+          <w:p>
+            <w:pPr>
+              <w:spacing w:after="0" w:line="240" w:lineRule="auto"/>
+            </w:pPr>
+            <w:r>
+              <w:t>(Pre: TRUE)</w:t>
+            </w:r>
+          </w:p>
+          <w:p>
+            <w:pPr>
+              <w:spacing w:after="0" w:line="240" w:lineRule="auto"/>
+            </w:pPr>
+          </w:p>
+          <w:p>
+            <w:r>
+              <w:t>(Post: Stack = empty)</w:t>
+            </w:r>
+          </w:p>
+        </w:tc>
+      </w:tr>
+    </w:tbl>
+    <w:p/>
+    <w:tbl>
+      <w:tblPr>
+        <w:tblStyle w:val="Tablaconcuadrcula"/>
+        <w:tblW w:w="0" w:type="auto"/>
+        <w:tblLook w:val="04A0" w:firstRow="1" w:lastRow="0" w:firstColumn="1" w:lastColumn="0" w:noHBand="0" w:noVBand="1"/>
+      </w:tblPr>
+      <w:tblGrid>
+        <w:gridCol w:w="8828"/>
+      </w:tblGrid>
+      <w:tr>
+        <w:tc>
+          <w:tcPr>
+            <w:tcW w:w="8828" w:type="dxa"/>
+          </w:tcPr>
+          <w:p>
+            <w:r>
+              <w:t xml:space="preserve">TAD </w:t>
+            </w:r>
+            <w:r>
+              <w:t>Priority Queue</w:t>
+            </w:r>
+          </w:p>
+        </w:tc>
+      </w:tr>
+      <w:tr>
+        <w:tc>
+          <w:tcPr>
+            <w:tcW w:w="8828" w:type="dxa"/>
+          </w:tcPr>
+          <w:p/>
+        </w:tc>
+      </w:tr>
+      <w:tr>
+        <w:tc>
+          <w:tcPr>
+            <w:tcW w:w="8828" w:type="dxa"/>
+          </w:tcPr>
+          <w:p>
+            <w:r>
+              <w:t>{inv</w:t>
+            </w:r>
+            <w:proofErr w:type="gramStart"/>
+            <w:r>
+              <w:t>: }</w:t>
+            </w:r>
+            <w:proofErr w:type="gramEnd"/>
+          </w:p>
+        </w:tc>
+      </w:tr>
+      <w:tr>
+        <w:tc>
+          <w:tcPr>
+            <w:tcW w:w="8828" w:type="dxa"/>
+          </w:tcPr>
+          <w:p>
+            <w:r>
+              <w:t xml:space="preserve">Primitive Operations: </w:t>
+            </w:r>
+          </w:p>
+          <w:p/>
+          <w:p/>
+          <w:p/>
+        </w:tc>
+      </w:tr>
+    </w:tbl>
+    <w:p/>
+    <w:p/>
+    <w:tbl>
+      <w:tblPr>
+        <w:tblStyle w:val="Tablaconcuadrcula"/>
+        <w:tblW w:w="0" w:type="auto"/>
+        <w:tblLook w:val="04A0" w:firstRow="1" w:lastRow="0" w:firstColumn="1" w:lastColumn="0" w:noHBand="0" w:noVBand="1"/>
+      </w:tblPr>
+      <w:tblGrid>
+        <w:gridCol w:w="8828"/>
+      </w:tblGrid>
+      <w:tr>
+        <w:tc>
+          <w:tcPr>
+            <w:tcW w:w="8828" w:type="dxa"/>
+          </w:tcPr>
+          <w:p>
             <w:r>
               <w:t>TAD Hash Tables</w:t>
             </w:r>
@@ -2038,7 +2284,6 @@
           </w:tcPr>
           <w:p>
             <w:r>
-              <w:lastRenderedPageBreak/>
               <w:t>{inv</w:t>
             </w:r>
             <w:proofErr w:type="gramStart"/>
@@ -2524,6 +2769,23 @@
       </w:tblBorders>
     </w:tblPr>
   </w:style>
+  <w:style w:type="paragraph" w:styleId="NormalWeb">
+    <w:name w:val="Normal (Web)"/>
+    <w:basedOn w:val="Normal"/>
+    <w:uiPriority w:val="99"/>
+    <w:semiHidden/>
+    <w:unhideWhenUsed/>
+    <w:rsid w:val="00067DE4"/>
+    <w:pPr>
+      <w:spacing w:before="100" w:beforeAutospacing="1" w:after="100" w:afterAutospacing="1" w:line="240" w:lineRule="auto"/>
+    </w:pPr>
+    <w:rPr>
+      <w:rFonts w:ascii="Times New Roman" w:eastAsia="Times New Roman" w:hAnsi="Times New Roman" w:cs="Times New Roman"/>
+      <w:sz w:val="24"/>
+      <w:szCs w:val="24"/>
+      <w:lang w:val="es-CO" w:eastAsia="es-CO"/>
+    </w:rPr>
+  </w:style>
 </w:styles>
 </file>
 

</xml_diff>

<commit_message>
Se creo la tabla TAD Priority Queue
</commit_message>
<xml_diff>
--- a/Sistema de gestion de tareas y recordatorios/doc/Tablas TAD.docx
+++ b/Sistema de gestion de tareas y recordatorios/doc/Tablas TAD.docx
@@ -1889,9 +1889,6 @@
             </w:r>
           </w:p>
           <w:p>
-            <w:pPr>
-              <w:spacing w:after="0" w:line="240" w:lineRule="auto"/>
-            </w:pPr>
             <w:proofErr w:type="gramStart"/>
             <w:r>
               <w:t>push(</w:t>
@@ -1901,15 +1898,8 @@
               <w:t>Action action): action -&gt; Stack</w:t>
             </w:r>
           </w:p>
-          <w:p>
-            <w:pPr>
-              <w:spacing w:after="0" w:line="240" w:lineRule="auto"/>
-            </w:pPr>
-          </w:p>
-          <w:p>
-            <w:pPr>
-              <w:spacing w:after="0" w:line="240" w:lineRule="auto"/>
-            </w:pPr>
+          <w:p/>
+          <w:p>
             <w:proofErr w:type="gramStart"/>
             <w:r>
               <w:t>pop(</w:t>
@@ -1919,15 +1909,8 @@
               <w:t>): -&gt; Action</w:t>
             </w:r>
           </w:p>
-          <w:p>
-            <w:pPr>
-              <w:spacing w:after="0" w:line="240" w:lineRule="auto"/>
-            </w:pPr>
-          </w:p>
-          <w:p>
-            <w:pPr>
-              <w:spacing w:after="0" w:line="240" w:lineRule="auto"/>
-            </w:pPr>
+          <w:p/>
+          <w:p>
             <w:proofErr w:type="gramStart"/>
             <w:r>
               <w:t>peek(</w:t>
@@ -1937,11 +1920,7 @@
               <w:t>): -&gt; Action</w:t>
             </w:r>
           </w:p>
-          <w:p>
-            <w:pPr>
-              <w:spacing w:after="0" w:line="240" w:lineRule="auto"/>
-            </w:pPr>
-          </w:p>
+          <w:p/>
           <w:p>
             <w:proofErr w:type="spellStart"/>
             <w:proofErr w:type="gramStart"/>
@@ -1995,18 +1974,11 @@
             <w:tcW w:w="8828" w:type="dxa"/>
           </w:tcPr>
           <w:p>
-            <w:pPr>
-              <w:spacing w:after="0" w:line="240" w:lineRule="auto"/>
-            </w:pPr>
             <w:r>
               <w:t>(Pre: action ≠ null)</w:t>
             </w:r>
           </w:p>
-          <w:p>
-            <w:pPr>
-              <w:spacing w:after="0" w:line="240" w:lineRule="auto"/>
-            </w:pPr>
-          </w:p>
+          <w:p/>
           <w:p>
             <w:r>
               <w:t>(Post: Stack U {action})</w:t>
@@ -2048,18 +2020,11 @@
             <w:tcW w:w="8828" w:type="dxa"/>
           </w:tcPr>
           <w:p>
-            <w:pPr>
-              <w:spacing w:after="0" w:line="240" w:lineRule="auto"/>
-            </w:pPr>
             <w:r>
               <w:t>(Pre: Stack ≠ empty)</w:t>
             </w:r>
           </w:p>
-          <w:p>
-            <w:pPr>
-              <w:spacing w:after="0" w:line="240" w:lineRule="auto"/>
-            </w:pPr>
-          </w:p>
+          <w:p/>
           <w:p>
             <w:r>
               <w:t>(Post: Action)</w:t>
@@ -2102,18 +2067,11 @@
             <w:tcW w:w="8828" w:type="dxa"/>
           </w:tcPr>
           <w:p>
-            <w:pPr>
-              <w:spacing w:after="0" w:line="240" w:lineRule="auto"/>
-            </w:pPr>
             <w:r>
               <w:t>(Pre: Stack ≠ empty)</w:t>
             </w:r>
           </w:p>
-          <w:p>
-            <w:pPr>
-              <w:spacing w:after="0" w:line="240" w:lineRule="auto"/>
-            </w:pPr>
-          </w:p>
+          <w:p/>
           <w:p>
             <w:r>
               <w:t>(Post: Action)</w:t>
@@ -2160,18 +2118,11 @@
             <w:tcW w:w="8828" w:type="dxa"/>
           </w:tcPr>
           <w:p>
-            <w:pPr>
-              <w:spacing w:after="0" w:line="240" w:lineRule="auto"/>
-            </w:pPr>
             <w:r>
               <w:t>(Pre: TRUE)</w:t>
             </w:r>
           </w:p>
-          <w:p>
-            <w:pPr>
-              <w:spacing w:after="0" w:line="240" w:lineRule="auto"/>
-            </w:pPr>
-          </w:p>
+          <w:p/>
           <w:p>
             <w:r>
               <w:t>(Post: Stack = empty)</w:t>
@@ -2210,23 +2161,43 @@
           <w:tcPr>
             <w:tcW w:w="8828" w:type="dxa"/>
           </w:tcPr>
-          <w:p/>
-        </w:tc>
-      </w:tr>
-      <w:tr>
-        <w:tc>
-          <w:tcPr>
-            <w:tcW w:w="8828" w:type="dxa"/>
-          </w:tcPr>
-          <w:p>
-            <w:r>
-              <w:t>{inv</w:t>
+          <w:p>
+            <w:proofErr w:type="spellStart"/>
+            <w:r>
+              <w:t>PriorityQueue</w:t>
+            </w:r>
+            <w:proofErr w:type="spellEnd"/>
+            <w:r>
+              <w:t xml:space="preserve"> = {Elements = &lt;elements&gt;}</w:t>
+            </w:r>
+          </w:p>
+        </w:tc>
+      </w:tr>
+      <w:tr>
+        <w:tc>
+          <w:tcPr>
+            <w:tcW w:w="8828" w:type="dxa"/>
+          </w:tcPr>
+          <w:p>
+            <w:r>
+              <w:t xml:space="preserve">{inv: </w:t>
+            </w:r>
+            <w:proofErr w:type="spellStart"/>
+            <w:r>
+              <w:t>PriorityQueue.elements</w:t>
+            </w:r>
+            <w:proofErr w:type="spellEnd"/>
+            <w:r>
+              <w:t xml:space="preserve"> = List of </w:t>
             </w:r>
             <w:proofErr w:type="gramStart"/>
             <w:r>
-              <w:t>: }</w:t>
+              <w:t>Pair(</w:t>
             </w:r>
             <w:proofErr w:type="gramEnd"/>
+            <w:r>
+              <w:t>Task, Priority)}</w:t>
+            </w:r>
           </w:p>
         </w:tc>
       </w:tr>
@@ -2239,14 +2210,357 @@
             <w:r>
               <w:t xml:space="preserve">Primitive Operations: </w:t>
             </w:r>
-          </w:p>
-          <w:p/>
+            <w:r>
+              <w:br/>
+            </w:r>
+          </w:p>
+          <w:p>
+            <w:pPr>
+              <w:spacing w:after="0" w:line="240" w:lineRule="auto"/>
+            </w:pPr>
+            <w:proofErr w:type="gramStart"/>
+            <w:r>
+              <w:t>enqueue(</w:t>
+            </w:r>
+            <w:proofErr w:type="gramEnd"/>
+            <w:r>
+              <w:t xml:space="preserve">Task </w:t>
+            </w:r>
+            <w:proofErr w:type="spellStart"/>
+            <w:r>
+              <w:t>task</w:t>
+            </w:r>
+            <w:proofErr w:type="spellEnd"/>
+            <w:r>
+              <w:t xml:space="preserve">, Priority priority): task, priority -&gt; </w:t>
+            </w:r>
+            <w:proofErr w:type="spellStart"/>
+            <w:r>
+              <w:t>PriorityQueue</w:t>
+            </w:r>
+            <w:proofErr w:type="spellEnd"/>
+          </w:p>
+          <w:p>
+            <w:pPr>
+              <w:spacing w:after="0" w:line="240" w:lineRule="auto"/>
+            </w:pPr>
+          </w:p>
+          <w:p>
+            <w:pPr>
+              <w:spacing w:after="0" w:line="240" w:lineRule="auto"/>
+            </w:pPr>
+            <w:proofErr w:type="gramStart"/>
+            <w:r>
+              <w:t>dequeue(</w:t>
+            </w:r>
+            <w:proofErr w:type="gramEnd"/>
+            <w:r>
+              <w:t>): -&gt; Task</w:t>
+            </w:r>
+          </w:p>
+          <w:p>
+            <w:pPr>
+              <w:spacing w:after="0" w:line="240" w:lineRule="auto"/>
+            </w:pPr>
+          </w:p>
+          <w:p>
+            <w:pPr>
+              <w:spacing w:after="0" w:line="240" w:lineRule="auto"/>
+            </w:pPr>
+            <w:proofErr w:type="gramStart"/>
+            <w:r>
+              <w:t>peek(</w:t>
+            </w:r>
+            <w:proofErr w:type="gramEnd"/>
+            <w:r>
+              <w:t>): -&gt; Task</w:t>
+            </w:r>
+          </w:p>
+          <w:p>
+            <w:pPr>
+              <w:spacing w:after="0" w:line="240" w:lineRule="auto"/>
+            </w:pPr>
+          </w:p>
+          <w:p>
+            <w:proofErr w:type="spellStart"/>
+            <w:proofErr w:type="gramStart"/>
+            <w:r>
+              <w:t>isEmpty</w:t>
+            </w:r>
+            <w:proofErr w:type="spellEnd"/>
+            <w:r>
+              <w:t>(</w:t>
+            </w:r>
+            <w:proofErr w:type="gramEnd"/>
+            <w:r>
+              <w:t>): -&gt; Boolean</w:t>
+            </w:r>
+          </w:p>
           <w:p/>
           <w:p/>
         </w:tc>
       </w:tr>
     </w:tbl>
     <w:p/>
+    <w:tbl>
+      <w:tblPr>
+        <w:tblStyle w:val="Tablaconcuadrcula"/>
+        <w:tblW w:w="0" w:type="auto"/>
+        <w:tblLook w:val="04A0" w:firstRow="1" w:lastRow="0" w:firstColumn="1" w:lastColumn="0" w:noHBand="0" w:noVBand="1"/>
+      </w:tblPr>
+      <w:tblGrid>
+        <w:gridCol w:w="8828"/>
+      </w:tblGrid>
+      <w:tr>
+        <w:tc>
+          <w:tcPr>
+            <w:tcW w:w="8828" w:type="dxa"/>
+          </w:tcPr>
+          <w:p>
+            <w:pPr>
+              <w:spacing w:after="160" w:line="259" w:lineRule="auto"/>
+            </w:pPr>
+            <w:proofErr w:type="gramStart"/>
+            <w:r>
+              <w:t>enqueue(</w:t>
+            </w:r>
+            <w:proofErr w:type="gramEnd"/>
+            <w:r>
+              <w:t xml:space="preserve">Task </w:t>
+            </w:r>
+            <w:proofErr w:type="spellStart"/>
+            <w:r>
+              <w:t>task</w:t>
+            </w:r>
+            <w:proofErr w:type="spellEnd"/>
+            <w:r>
+              <w:t>, Priority priority): Adds a task to the queue according to its priority</w:t>
+            </w:r>
+          </w:p>
+        </w:tc>
+      </w:tr>
+      <w:tr>
+        <w:tc>
+          <w:tcPr>
+            <w:tcW w:w="8828" w:type="dxa"/>
+          </w:tcPr>
+          <w:p>
+            <w:pPr>
+              <w:spacing w:after="0" w:line="240" w:lineRule="auto"/>
+            </w:pPr>
+            <w:r>
+              <w:t>(Pre: task ≠ null, priority ≠ null)</w:t>
+            </w:r>
+          </w:p>
+          <w:p>
+            <w:pPr>
+              <w:spacing w:after="0" w:line="240" w:lineRule="auto"/>
+            </w:pPr>
+          </w:p>
+          <w:p>
+            <w:r>
+              <w:t xml:space="preserve">(Post: </w:t>
+            </w:r>
+            <w:proofErr w:type="spellStart"/>
+            <w:r>
+              <w:t>PriorityQueue</w:t>
+            </w:r>
+            <w:proofErr w:type="spellEnd"/>
+            <w:r>
+              <w:t xml:space="preserve"> U {task})</w:t>
+            </w:r>
+          </w:p>
+        </w:tc>
+      </w:tr>
+    </w:tbl>
+    <w:p/>
+    <w:tbl>
+      <w:tblPr>
+        <w:tblStyle w:val="Tablaconcuadrcula"/>
+        <w:tblW w:w="0" w:type="auto"/>
+        <w:tblLook w:val="04A0" w:firstRow="1" w:lastRow="0" w:firstColumn="1" w:lastColumn="0" w:noHBand="0" w:noVBand="1"/>
+      </w:tblPr>
+      <w:tblGrid>
+        <w:gridCol w:w="8828"/>
+      </w:tblGrid>
+      <w:tr>
+        <w:tc>
+          <w:tcPr>
+            <w:tcW w:w="8828" w:type="dxa"/>
+          </w:tcPr>
+          <w:p>
+            <w:proofErr w:type="gramStart"/>
+            <w:r>
+              <w:t>dequeue(</w:t>
+            </w:r>
+            <w:proofErr w:type="gramEnd"/>
+            <w:r>
+              <w:t>): Removes and returns the task with the highest priority from the queue</w:t>
+            </w:r>
+          </w:p>
+        </w:tc>
+      </w:tr>
+      <w:tr>
+        <w:tc>
+          <w:tcPr>
+            <w:tcW w:w="8828" w:type="dxa"/>
+          </w:tcPr>
+          <w:p>
+            <w:pPr>
+              <w:spacing w:after="0" w:line="240" w:lineRule="auto"/>
+            </w:pPr>
+            <w:r>
+              <w:t xml:space="preserve">(Pre: </w:t>
+            </w:r>
+            <w:proofErr w:type="spellStart"/>
+            <w:r>
+              <w:t>PriorityQueue</w:t>
+            </w:r>
+            <w:proofErr w:type="spellEnd"/>
+            <w:r>
+              <w:t xml:space="preserve"> ≠ empty)</w:t>
+            </w:r>
+          </w:p>
+          <w:p>
+            <w:pPr>
+              <w:spacing w:after="0" w:line="240" w:lineRule="auto"/>
+            </w:pPr>
+          </w:p>
+          <w:p>
+            <w:r>
+              <w:t>(Post: Task)</w:t>
+            </w:r>
+          </w:p>
+        </w:tc>
+      </w:tr>
+    </w:tbl>
+    <w:p/>
+    <w:tbl>
+      <w:tblPr>
+        <w:tblStyle w:val="Tablaconcuadrcula"/>
+        <w:tblW w:w="0" w:type="auto"/>
+        <w:tblLook w:val="04A0" w:firstRow="1" w:lastRow="0" w:firstColumn="1" w:lastColumn="0" w:noHBand="0" w:noVBand="1"/>
+      </w:tblPr>
+      <w:tblGrid>
+        <w:gridCol w:w="8828"/>
+      </w:tblGrid>
+      <w:tr>
+        <w:tc>
+          <w:tcPr>
+            <w:tcW w:w="8828" w:type="dxa"/>
+          </w:tcPr>
+          <w:p>
+            <w:proofErr w:type="gramStart"/>
+            <w:r>
+              <w:t>peek(</w:t>
+            </w:r>
+            <w:proofErr w:type="gramEnd"/>
+            <w:r>
+              <w:t>): Returns the task with the highest priority from the queue without removing it</w:t>
+            </w:r>
+          </w:p>
+        </w:tc>
+      </w:tr>
+      <w:tr>
+        <w:tc>
+          <w:tcPr>
+            <w:tcW w:w="8828" w:type="dxa"/>
+          </w:tcPr>
+          <w:p>
+            <w:pPr>
+              <w:spacing w:after="0" w:line="240" w:lineRule="auto"/>
+            </w:pPr>
+            <w:r>
+              <w:t xml:space="preserve">(Pre: </w:t>
+            </w:r>
+            <w:proofErr w:type="spellStart"/>
+            <w:r>
+              <w:t>PriorityQueue</w:t>
+            </w:r>
+            <w:proofErr w:type="spellEnd"/>
+            <w:r>
+              <w:t xml:space="preserve"> ≠ empty)</w:t>
+            </w:r>
+          </w:p>
+          <w:p>
+            <w:pPr>
+              <w:spacing w:after="0" w:line="240" w:lineRule="auto"/>
+            </w:pPr>
+          </w:p>
+          <w:p>
+            <w:r>
+              <w:t>(Post: Task)</w:t>
+            </w:r>
+          </w:p>
+        </w:tc>
+      </w:tr>
+    </w:tbl>
+    <w:p/>
+    <w:tbl>
+      <w:tblPr>
+        <w:tblStyle w:val="Tablaconcuadrcula"/>
+        <w:tblW w:w="0" w:type="auto"/>
+        <w:tblLook w:val="04A0" w:firstRow="1" w:lastRow="0" w:firstColumn="1" w:lastColumn="0" w:noHBand="0" w:noVBand="1"/>
+      </w:tblPr>
+      <w:tblGrid>
+        <w:gridCol w:w="8828"/>
+      </w:tblGrid>
+      <w:tr>
+        <w:tc>
+          <w:tcPr>
+            <w:tcW w:w="8828" w:type="dxa"/>
+          </w:tcPr>
+          <w:p>
+            <w:proofErr w:type="spellStart"/>
+            <w:proofErr w:type="gramStart"/>
+            <w:r>
+              <w:t>isEmpty</w:t>
+            </w:r>
+            <w:proofErr w:type="spellEnd"/>
+            <w:r>
+              <w:t>(</w:t>
+            </w:r>
+            <w:proofErr w:type="gramEnd"/>
+            <w:r>
+              <w:t>): Checks if the queue is empty</w:t>
+            </w:r>
+          </w:p>
+        </w:tc>
+      </w:tr>
+      <w:tr>
+        <w:tc>
+          <w:tcPr>
+            <w:tcW w:w="8828" w:type="dxa"/>
+          </w:tcPr>
+          <w:p>
+            <w:pPr>
+              <w:spacing w:after="0" w:line="240" w:lineRule="auto"/>
+            </w:pPr>
+            <w:r>
+              <w:t>(Pre: TRUE)</w:t>
+            </w:r>
+          </w:p>
+          <w:p>
+            <w:pPr>
+              <w:spacing w:after="0" w:line="240" w:lineRule="auto"/>
+            </w:pPr>
+          </w:p>
+          <w:p>
+            <w:r>
+              <w:t xml:space="preserve">(Post: </w:t>
+            </w:r>
+            <w:proofErr w:type="spellStart"/>
+            <w:r>
+              <w:t>PriorityQueue</w:t>
+            </w:r>
+            <w:proofErr w:type="spellEnd"/>
+            <w:r>
+              <w:t xml:space="preserve"> = empty)</w:t>
+            </w:r>
+          </w:p>
+        </w:tc>
+      </w:tr>
+    </w:tbl>
     <w:p/>
     <w:tbl>
       <w:tblPr>

</xml_diff>

<commit_message>
Progreso en el pseudocodigo
</commit_message>
<xml_diff>
--- a/Sistema de gestion de tareas y recordatorios/doc/Tablas TAD.docx
+++ b/Sistema de gestion de tareas y recordatorios/doc/Tablas TAD.docx
@@ -2597,7 +2597,11 @@
           <w:tcPr>
             <w:tcW w:w="8828" w:type="dxa"/>
           </w:tcPr>
-          <w:p/>
+          <w:p>
+            <w:r>
+              <w:t xml:space="preserve"> </w:t>
+            </w:r>
+          </w:p>
         </w:tc>
       </w:tr>
       <w:tr>

</xml_diff>